<commit_message>
Edited paper added conclusion
</commit_message>
<xml_diff>
--- a/Paper/TheRealPaper_.docx
+++ b/Paper/TheRealPaper_.docx
@@ -1,6 +1,6 @@
 
 <file path=word/document.xml><?xml version="1.0" encoding="utf-8"?>
-<w:document xmlns:wpc="http://schemas.microsoft.com/office/word/2010/wordprocessingCanvas" xmlns:cx="http://schemas.microsoft.com/office/drawing/2014/chartex" xmlns:cx1="http://schemas.microsoft.com/office/drawing/2015/9/8/chartex" xmlns:cx2="http://schemas.microsoft.com/office/drawing/2015/10/21/chartex" xmlns:cx3="http://schemas.microsoft.com/office/drawing/2016/5/9/chartex" xmlns:cx4="http://schemas.microsoft.com/office/drawing/2016/5/10/chartex" xmlns:cx5="http://schemas.microsoft.com/office/drawing/2016/5/11/chartex" xmlns:cx6="http://schemas.microsoft.com/office/drawing/2016/5/12/chartex" xmlns:cx7="http://schemas.microsoft.com/office/drawing/2016/5/13/chartex" xmlns:cx8="http://schemas.microsoft.com/office/drawing/2016/5/14/chartex" xmlns:mc="http://schemas.openxmlformats.org/markup-compatibility/2006" xmlns:aink="http://schemas.microsoft.com/office/drawing/2016/ink" xmlns:am3d="http://schemas.microsoft.com/office/drawing/2017/model3d" xmlns:o="urn:schemas-microsoft-com:office:office" xmlns:r="http://schemas.openxmlformats.org/officeDocument/2006/relationships" xmlns:m="http://schemas.openxmlformats.org/officeDocument/2006/math" xmlns:v="urn:schemas-microsoft-com:vml" xmlns:wp14="http://schemas.microsoft.com/office/word/2010/wordprocessingDrawing" xmlns:wp="http://schemas.openxmlformats.org/drawingml/2006/wordprocessingDrawing" xmlns:w10="urn:schemas-microsoft-com:office:word" xmlns:w="http://schemas.openxmlformats.org/wordprocessingml/2006/main" xmlns:w14="http://schemas.microsoft.com/office/word/2010/wordml" xmlns:w15="http://schemas.microsoft.com/office/word/2012/wordml" xmlns:w16cid="http://schemas.microsoft.com/office/word/2016/wordml/cid" xmlns:w16se="http://schemas.microsoft.com/office/word/2015/wordml/symex" xmlns:wpg="http://schemas.microsoft.com/office/word/2010/wordprocessingGroup" xmlns:wpi="http://schemas.microsoft.com/office/word/2010/wordprocessingInk" xmlns:wne="http://schemas.microsoft.com/office/word/2006/wordml" xmlns:wps="http://schemas.microsoft.com/office/word/2010/wordprocessingShape" mc:Ignorable="w14 w15 w16se w16cid wp14">
+<w:document xmlns:wpc="http://schemas.microsoft.com/office/word/2010/wordprocessingCanvas" xmlns:mc="http://schemas.openxmlformats.org/markup-compatibility/2006" xmlns:o="urn:schemas-microsoft-com:office:office" xmlns:r="http://schemas.openxmlformats.org/officeDocument/2006/relationships" xmlns:m="http://schemas.openxmlformats.org/officeDocument/2006/math" xmlns:v="urn:schemas-microsoft-com:vml" xmlns:wp14="http://schemas.microsoft.com/office/word/2010/wordprocessingDrawing" xmlns:wp="http://schemas.openxmlformats.org/drawingml/2006/wordprocessingDrawing" xmlns:w10="urn:schemas-microsoft-com:office:word" xmlns:w="http://schemas.openxmlformats.org/wordprocessingml/2006/main" xmlns:w14="http://schemas.microsoft.com/office/word/2010/wordml" xmlns:w15="http://schemas.microsoft.com/office/word/2012/wordml" xmlns:wpg="http://schemas.microsoft.com/office/word/2010/wordprocessingGroup" xmlns:wpi="http://schemas.microsoft.com/office/word/2010/wordprocessingInk" xmlns:wne="http://schemas.microsoft.com/office/word/2006/wordml" xmlns:wps="http://schemas.microsoft.com/office/word/2010/wordprocessingShape" mc:Ignorable="w14 w15 wp14">
   <w:body>
     <w:p>
       <w:r>
@@ -144,8 +144,13 @@
       <w:pPr>
         <w:pStyle w:val="Titel"/>
       </w:pPr>
-      <w:r>
-        <w:t>En-Ocean</w:t>
+      <w:proofErr w:type="spellStart"/>
+      <w:r>
+        <w:t>En</w:t>
+      </w:r>
+      <w:proofErr w:type="spellEnd"/>
+      <w:r>
+        <w:t>-Ocean</w:t>
       </w:r>
     </w:p>
     <w:p>
@@ -182,8 +187,21 @@
               <w:szCs w:val="21"/>
               <w:shd w:val="clear" w:color="auto" w:fill="FFFFFF"/>
             </w:rPr>
-            <w:t>Abad Sethi</w:t>
+            <w:t xml:space="preserve">Abad </w:t>
           </w:r>
+          <w:proofErr w:type="spellStart"/>
+          <w:r>
+            <w:rPr>
+              <w:rFonts w:ascii="Arial" w:hAnsi="Arial" w:cs="Arial"/>
+              <w:color w:val="202124"/>
+              <w:spacing w:val="3"/>
+              <w:sz w:val="21"/>
+              <w:szCs w:val="21"/>
+              <w:shd w:val="clear" w:color="auto" w:fill="FFFFFF"/>
+            </w:rPr>
+            <w:t>Sethi</w:t>
+          </w:r>
+          <w:proofErr w:type="spellEnd"/>
           <w:r>
             <w:rPr>
               <w:rFonts w:ascii="Arial" w:hAnsi="Arial" w:cs="Arial"/>
@@ -226,7 +244,19 @@
               <w:szCs w:val="21"/>
               <w:shd w:val="clear" w:color="auto" w:fill="FFFFFF"/>
             </w:rPr>
-            <w:t>Bart Grispe</w:t>
+            <w:t xml:space="preserve">Bart </w:t>
+          </w:r>
+          <w:proofErr w:type="spellStart"/>
+          <w:r>
+            <w:rPr>
+              <w:rFonts w:ascii="Arial" w:hAnsi="Arial" w:cs="Arial"/>
+              <w:color w:val="202124"/>
+              <w:spacing w:val="3"/>
+              <w:sz w:val="21"/>
+              <w:szCs w:val="21"/>
+              <w:shd w:val="clear" w:color="auto" w:fill="FFFFFF"/>
+            </w:rPr>
+            <w:t>Grispe</w:t>
           </w:r>
           <w:r>
             <w:rPr>
@@ -237,19 +267,9 @@
               <w:szCs w:val="21"/>
               <w:shd w:val="clear" w:color="auto" w:fill="FFFFFF"/>
             </w:rPr>
-            <w:t xml:space="preserve">n, </w:t>
+            <w:t>n</w:t>
           </w:r>
-          <w:r>
-            <w:rPr>
-              <w:rFonts w:ascii="Arial" w:hAnsi="Arial" w:cs="Arial"/>
-              <w:color w:val="202124"/>
-              <w:spacing w:val="3"/>
-              <w:sz w:val="21"/>
-              <w:szCs w:val="21"/>
-              <w:shd w:val="clear" w:color="auto" w:fill="FFFFFF"/>
-            </w:rPr>
-            <w:t>Dennis Merken</w:t>
-          </w:r>
+          <w:proofErr w:type="spellEnd"/>
           <w:r>
             <w:rPr>
               <w:rFonts w:ascii="Arial" w:hAnsi="Arial" w:cs="Arial"/>
@@ -270,8 +290,56 @@
               <w:szCs w:val="21"/>
               <w:shd w:val="clear" w:color="auto" w:fill="FFFFFF"/>
             </w:rPr>
-            <w:t>Jason Vaesen</w:t>
+            <w:t xml:space="preserve">Dennis </w:t>
           </w:r>
+          <w:proofErr w:type="spellStart"/>
+          <w:r>
+            <w:rPr>
+              <w:rFonts w:ascii="Arial" w:hAnsi="Arial" w:cs="Arial"/>
+              <w:color w:val="202124"/>
+              <w:spacing w:val="3"/>
+              <w:sz w:val="21"/>
+              <w:szCs w:val="21"/>
+              <w:shd w:val="clear" w:color="auto" w:fill="FFFFFF"/>
+            </w:rPr>
+            <w:t>Merken</w:t>
+          </w:r>
+          <w:proofErr w:type="spellEnd"/>
+          <w:r>
+            <w:rPr>
+              <w:rFonts w:ascii="Arial" w:hAnsi="Arial" w:cs="Arial"/>
+              <w:color w:val="202124"/>
+              <w:spacing w:val="3"/>
+              <w:sz w:val="21"/>
+              <w:szCs w:val="21"/>
+              <w:shd w:val="clear" w:color="auto" w:fill="FFFFFF"/>
+            </w:rPr>
+            <w:t xml:space="preserve">, </w:t>
+          </w:r>
+          <w:r>
+            <w:rPr>
+              <w:rFonts w:ascii="Arial" w:hAnsi="Arial" w:cs="Arial"/>
+              <w:color w:val="202124"/>
+              <w:spacing w:val="3"/>
+              <w:sz w:val="21"/>
+              <w:szCs w:val="21"/>
+              <w:shd w:val="clear" w:color="auto" w:fill="FFFFFF"/>
+            </w:rPr>
+            <w:t xml:space="preserve">Jason </w:t>
+          </w:r>
+          <w:proofErr w:type="spellStart"/>
+          <w:r>
+            <w:rPr>
+              <w:rFonts w:ascii="Arial" w:hAnsi="Arial" w:cs="Arial"/>
+              <w:color w:val="202124"/>
+              <w:spacing w:val="3"/>
+              <w:sz w:val="21"/>
+              <w:szCs w:val="21"/>
+              <w:shd w:val="clear" w:color="auto" w:fill="FFFFFF"/>
+            </w:rPr>
+            <w:t>Vaesen</w:t>
+          </w:r>
+          <w:proofErr w:type="spellEnd"/>
           <w:r>
             <w:rPr>
               <w:rFonts w:ascii="Arial" w:hAnsi="Arial" w:cs="Arial"/>
@@ -283,6 +351,7 @@
             </w:rPr>
             <w:t xml:space="preserve">              </w:t>
           </w:r>
+          <w:proofErr w:type="spellStart"/>
           <w:r>
             <w:rPr>
               <w:rFonts w:ascii="Arial" w:hAnsi="Arial" w:cs="Arial"/>
@@ -292,8 +361,33 @@
               <w:szCs w:val="21"/>
               <w:shd w:val="clear" w:color="auto" w:fill="FFFFFF"/>
             </w:rPr>
-            <w:t>Michiel Hamblok</w:t>
+            <w:t>Michiel</w:t>
           </w:r>
+          <w:proofErr w:type="spellEnd"/>
+          <w:r>
+            <w:rPr>
+              <w:rFonts w:ascii="Arial" w:hAnsi="Arial" w:cs="Arial"/>
+              <w:color w:val="202124"/>
+              <w:spacing w:val="3"/>
+              <w:sz w:val="21"/>
+              <w:szCs w:val="21"/>
+              <w:shd w:val="clear" w:color="auto" w:fill="FFFFFF"/>
+            </w:rPr>
+            <w:t xml:space="preserve"> </w:t>
+          </w:r>
+          <w:proofErr w:type="spellStart"/>
+          <w:r>
+            <w:rPr>
+              <w:rFonts w:ascii="Arial" w:hAnsi="Arial" w:cs="Arial"/>
+              <w:color w:val="202124"/>
+              <w:spacing w:val="3"/>
+              <w:sz w:val="21"/>
+              <w:szCs w:val="21"/>
+              <w:shd w:val="clear" w:color="auto" w:fill="FFFFFF"/>
+            </w:rPr>
+            <w:t>Hamblok</w:t>
+          </w:r>
+          <w:proofErr w:type="spellEnd"/>
         </w:sdtContent>
       </w:sdt>
       <w:r>
@@ -382,55 +476,61 @@
                 <w:color w:val="333333"/>
                 <w:lang w:val="nl-NL"/>
               </w:rPr>
-              <w:t>De industry 4.0 is een nieuwe evolutie in de manier waarop automatisering wordt aangepakt in de industrie. Het doel van dit project is om deze manier van werken te integreren in een geautomatiseerde serre. In deze serre werken plc’s, EnOcean</w:t>
-            </w:r>
+              <w:t xml:space="preserve">De </w:t>
+            </w:r>
+            <w:proofErr w:type="spellStart"/>
             <w:r>
               <w:rPr>
                 <w:rFonts w:cs="Calibri"/>
                 <w:color w:val="333333"/>
                 <w:lang w:val="nl-NL"/>
               </w:rPr>
-              <w:t xml:space="preserve"> </w:t>
-            </w:r>
+              <w:t>industry</w:t>
+            </w:r>
+            <w:proofErr w:type="spellEnd"/>
             <w:r>
               <w:rPr>
                 <w:rFonts w:cs="Calibri"/>
                 <w:color w:val="333333"/>
                 <w:lang w:val="nl-NL"/>
               </w:rPr>
-              <w:t>sensoren, Sigfox</w:t>
-            </w:r>
+              <w:t xml:space="preserve"> 4.0 is een nieuwe evolutie in de manier waarop automatisering wordt aangepakt in de industrie. Het doel van dit project is om deze manier van werken te integreren in een geautomatiseerde serre. In deze serre werken </w:t>
+            </w:r>
+            <w:proofErr w:type="spellStart"/>
             <w:r>
               <w:rPr>
                 <w:rFonts w:cs="Calibri"/>
                 <w:color w:val="333333"/>
                 <w:lang w:val="nl-NL"/>
               </w:rPr>
-              <w:t xml:space="preserve"> </w:t>
-            </w:r>
+              <w:t>plc’s</w:t>
+            </w:r>
+            <w:proofErr w:type="spellEnd"/>
             <w:r>
               <w:rPr>
                 <w:rFonts w:cs="Calibri"/>
                 <w:color w:val="333333"/>
                 <w:lang w:val="nl-NL"/>
               </w:rPr>
-              <w:t>sensoren</w:t>
-            </w:r>
+              <w:t xml:space="preserve">, </w:t>
+            </w:r>
+            <w:proofErr w:type="spellStart"/>
             <w:r>
               <w:rPr>
                 <w:rFonts w:cs="Calibri"/>
                 <w:color w:val="333333"/>
                 <w:lang w:val="nl-NL"/>
               </w:rPr>
-              <w:t>,</w:t>
-            </w:r>
+              <w:t>EnOcean</w:t>
+            </w:r>
+            <w:proofErr w:type="spellEnd"/>
             <w:r>
               <w:rPr>
                 <w:rFonts w:cs="Calibri"/>
                 <w:color w:val="333333"/>
                 <w:lang w:val="nl-NL"/>
               </w:rPr>
-              <w:t xml:space="preserve"> databases en servers met elkaar om een intelligent geheel te vormen.</w:t>
+              <w:t xml:space="preserve"> </w:t>
             </w:r>
             <w:r>
               <w:rPr>
@@ -438,24 +538,25 @@
                 <w:color w:val="333333"/>
                 <w:lang w:val="nl-NL"/>
               </w:rPr>
-              <w:br/>
-              <w:t xml:space="preserve">Deze </w:t>
-            </w:r>
+              <w:t xml:space="preserve">sensoren, </w:t>
+            </w:r>
+            <w:proofErr w:type="spellStart"/>
             <w:r>
               <w:rPr>
                 <w:rFonts w:cs="Calibri"/>
                 <w:color w:val="333333"/>
                 <w:lang w:val="nl-NL"/>
               </w:rPr>
-              <w:t xml:space="preserve">“slimme </w:t>
-            </w:r>
+              <w:t>Sigfox</w:t>
+            </w:r>
+            <w:proofErr w:type="spellEnd"/>
             <w:r>
               <w:rPr>
                 <w:rFonts w:cs="Calibri"/>
                 <w:color w:val="333333"/>
                 <w:lang w:val="nl-NL"/>
               </w:rPr>
-              <w:t>serre</w:t>
+              <w:t xml:space="preserve"> </w:t>
             </w:r>
             <w:r>
               <w:rPr>
@@ -463,7 +564,7 @@
                 <w:color w:val="333333"/>
                 <w:lang w:val="nl-NL"/>
               </w:rPr>
-              <w:t>”</w:t>
+              <w:t>sensoren</w:t>
             </w:r>
             <w:r>
               <w:rPr>
@@ -471,7 +572,7 @@
                 <w:color w:val="333333"/>
                 <w:lang w:val="nl-NL"/>
               </w:rPr>
-              <w:t xml:space="preserve"> kan met behulp van informatie van zowel eigen sensoren, informatie van de nutsbedrijven en de eigen database voorspellingen maken over </w:t>
+              <w:t>,</w:t>
             </w:r>
             <w:r>
               <w:rPr>
@@ -479,7 +580,74 @@
                 <w:color w:val="333333"/>
                 <w:lang w:val="nl-NL"/>
               </w:rPr>
-              <w:t>verbruik. Verschillende serres worden met elkaar en met de buitenwereld verbonden om een “smart grid” te maken. Op deze manier kan er efficiënter worden omgesprongen met stroom en water.</w:t>
+              <w:t xml:space="preserve"> databases en servers met elkaar om een intelligent geheel te vormen.</w:t>
+            </w:r>
+            <w:r>
+              <w:rPr>
+                <w:rFonts w:cs="Calibri"/>
+                <w:color w:val="333333"/>
+                <w:lang w:val="nl-NL"/>
+              </w:rPr>
+              <w:br/>
+              <w:t xml:space="preserve">Deze </w:t>
+            </w:r>
+            <w:r>
+              <w:rPr>
+                <w:rFonts w:cs="Calibri"/>
+                <w:color w:val="333333"/>
+                <w:lang w:val="nl-NL"/>
+              </w:rPr>
+              <w:t xml:space="preserve">“slimme </w:t>
+            </w:r>
+            <w:r>
+              <w:rPr>
+                <w:rFonts w:cs="Calibri"/>
+                <w:color w:val="333333"/>
+                <w:lang w:val="nl-NL"/>
+              </w:rPr>
+              <w:t>serre</w:t>
+            </w:r>
+            <w:r>
+              <w:rPr>
+                <w:rFonts w:cs="Calibri"/>
+                <w:color w:val="333333"/>
+                <w:lang w:val="nl-NL"/>
+              </w:rPr>
+              <w:t>”</w:t>
+            </w:r>
+            <w:r>
+              <w:rPr>
+                <w:rFonts w:cs="Calibri"/>
+                <w:color w:val="333333"/>
+                <w:lang w:val="nl-NL"/>
+              </w:rPr>
+              <w:t xml:space="preserve"> kan met behulp van informatie van zowel eigen sensoren, informatie van de nutsbedrijven en de eigen database voorspellingen maken over </w:t>
+            </w:r>
+            <w:r>
+              <w:rPr>
+                <w:rFonts w:cs="Calibri"/>
+                <w:color w:val="333333"/>
+                <w:lang w:val="nl-NL"/>
+              </w:rPr>
+              <w:t xml:space="preserve">verbruik. Verschillende serres worden met elkaar en met de buitenwereld verbonden om een “smart </w:t>
+            </w:r>
+            <w:proofErr w:type="spellStart"/>
+            <w:r>
+              <w:rPr>
+                <w:rFonts w:cs="Calibri"/>
+                <w:color w:val="333333"/>
+                <w:lang w:val="nl-NL"/>
+              </w:rPr>
+              <w:t>grid</w:t>
+            </w:r>
+            <w:proofErr w:type="spellEnd"/>
+            <w:r>
+              <w:rPr>
+                <w:rFonts w:cs="Calibri"/>
+                <w:color w:val="333333"/>
+                <w:lang w:val="nl-NL"/>
+              </w:rPr>
+              <w:t>” te maken. Op deze manier kan er efficiënter worden omgesprongen met stroom en water.</w:t>
             </w:r>
           </w:p>
           <w:p>
@@ -553,7 +721,7 @@
           <w:r>
             <w:fldChar w:fldCharType="separate"/>
           </w:r>
-          <w:hyperlink w:anchor="_Toc26826335" w:history="1">
+          <w:hyperlink w:anchor="_Toc29246248" w:history="1">
             <w:r>
               <w:rPr>
                 <w:rStyle w:val="Hyperlink"/>
@@ -580,7 +748,7 @@
                 <w:noProof/>
                 <w:webHidden/>
               </w:rPr>
-              <w:instrText xml:space="preserve"> PAGEREF _Toc26826335 \h </w:instrText>
+              <w:instrText xml:space="preserve"> PAGEREF _Toc29246248 \h </w:instrText>
             </w:r>
             <w:r>
               <w:rPr>
@@ -623,7 +791,7 @@
               <w:lang w:val="nl-BE" w:eastAsia="nl-BE"/>
             </w:rPr>
           </w:pPr>
-          <w:hyperlink w:anchor="_Toc26826336" w:history="1">
+          <w:hyperlink w:anchor="_Toc29246249" w:history="1">
             <w:r>
               <w:rPr>
                 <w:rStyle w:val="Hyperlink"/>
@@ -651,7 +819,7 @@
                 <w:noProof/>
                 <w:webHidden/>
               </w:rPr>
-              <w:instrText xml:space="preserve"> PAGEREF _Toc26826336 \h </w:instrText>
+              <w:instrText xml:space="preserve"> PAGEREF _Toc29246249 \h </w:instrText>
             </w:r>
             <w:r>
               <w:rPr>
@@ -689,10 +857,12 @@
               <w:tab w:val="right" w:leader="dot" w:pos="9016"/>
             </w:tabs>
             <w:rPr>
+              <w:rFonts w:eastAsiaTheme="minorEastAsia"/>
               <w:noProof/>
+              <w:lang w:val="nl-BE" w:eastAsia="nl-BE"/>
             </w:rPr>
           </w:pPr>
-          <w:hyperlink w:anchor="_Toc26826337" w:history="1">
+          <w:hyperlink w:anchor="_Toc29246250" w:history="1">
             <w:r>
               <w:rPr>
                 <w:rStyle w:val="Hyperlink"/>
@@ -720,7 +890,7 @@
                 <w:noProof/>
                 <w:webHidden/>
               </w:rPr>
-              <w:instrText xml:space="preserve"> PAGEREF _Toc26826337 \h </w:instrText>
+              <w:instrText xml:space="preserve"> PAGEREF _Toc29246250 \h </w:instrText>
             </w:r>
             <w:r>
               <w:rPr>
@@ -758,10 +928,12 @@
               <w:tab w:val="right" w:leader="dot" w:pos="9016"/>
             </w:tabs>
             <w:rPr>
+              <w:rFonts w:eastAsiaTheme="minorEastAsia"/>
               <w:noProof/>
+              <w:lang w:val="nl-BE" w:eastAsia="nl-BE"/>
             </w:rPr>
           </w:pPr>
-          <w:hyperlink w:anchor="_Toc26826338" w:history="1">
+          <w:hyperlink w:anchor="_Toc29246251" w:history="1">
             <w:r>
               <w:rPr>
                 <w:rStyle w:val="Hyperlink"/>
@@ -789,7 +961,7 @@
                 <w:noProof/>
                 <w:webHidden/>
               </w:rPr>
-              <w:instrText xml:space="preserve"> PAGEREF _Toc26826338 \h </w:instrText>
+              <w:instrText xml:space="preserve"> PAGEREF _Toc29246251 \h </w:instrText>
             </w:r>
             <w:r>
               <w:rPr>
@@ -827,10 +999,12 @@
               <w:tab w:val="right" w:leader="dot" w:pos="9016"/>
             </w:tabs>
             <w:rPr>
+              <w:rFonts w:eastAsiaTheme="minorEastAsia"/>
               <w:noProof/>
+              <w:lang w:val="nl-BE" w:eastAsia="nl-BE"/>
             </w:rPr>
           </w:pPr>
-          <w:hyperlink w:anchor="_Toc26826339" w:history="1">
+          <w:hyperlink w:anchor="_Toc29246252" w:history="1">
             <w:r>
               <w:rPr>
                 <w:rStyle w:val="Hyperlink"/>
@@ -858,7 +1032,7 @@
                 <w:noProof/>
                 <w:webHidden/>
               </w:rPr>
-              <w:instrText xml:space="preserve"> PAGEREF _Toc26826339 \h </w:instrText>
+              <w:instrText xml:space="preserve"> PAGEREF _Toc29246252 \h </w:instrText>
             </w:r>
             <w:r>
               <w:rPr>
@@ -878,7 +1052,7 @@
                 <w:noProof/>
                 <w:webHidden/>
               </w:rPr>
-              <w:t>3</w:t>
+              <w:t>4</w:t>
             </w:r>
             <w:r>
               <w:rPr>
@@ -901,7 +1075,7 @@
               <w:lang w:val="nl-BE" w:eastAsia="nl-BE"/>
             </w:rPr>
           </w:pPr>
-          <w:hyperlink w:anchor="_Toc26826340" w:history="1">
+          <w:hyperlink w:anchor="_Toc29246253" w:history="1">
             <w:r>
               <w:rPr>
                 <w:rStyle w:val="Hyperlink"/>
@@ -929,7 +1103,7 @@
                 <w:noProof/>
                 <w:webHidden/>
               </w:rPr>
-              <w:instrText xml:space="preserve"> PAGEREF _Toc26826340 \h </w:instrText>
+              <w:instrText xml:space="preserve"> PAGEREF _Toc29246253 \h </w:instrText>
             </w:r>
             <w:r>
               <w:rPr>
@@ -949,7 +1123,7 @@
                 <w:noProof/>
                 <w:webHidden/>
               </w:rPr>
-              <w:t>3</w:t>
+              <w:t>5</w:t>
             </w:r>
             <w:r>
               <w:rPr>
@@ -967,10 +1141,12 @@
               <w:tab w:val="right" w:leader="dot" w:pos="9016"/>
             </w:tabs>
             <w:rPr>
+              <w:rFonts w:eastAsiaTheme="minorEastAsia"/>
               <w:noProof/>
+              <w:lang w:val="nl-BE" w:eastAsia="nl-BE"/>
             </w:rPr>
           </w:pPr>
-          <w:hyperlink w:anchor="_Toc26826341" w:history="1">
+          <w:hyperlink w:anchor="_Toc29246254" w:history="1">
             <w:r>
               <w:rPr>
                 <w:rStyle w:val="Hyperlink"/>
@@ -998,7 +1174,7 @@
                 <w:noProof/>
                 <w:webHidden/>
               </w:rPr>
-              <w:instrText xml:space="preserve"> PAGEREF _Toc26826341 \h </w:instrText>
+              <w:instrText xml:space="preserve"> PAGEREF _Toc29246254 \h </w:instrText>
             </w:r>
             <w:r>
               <w:rPr>
@@ -1018,7 +1194,7 @@
                 <w:noProof/>
                 <w:webHidden/>
               </w:rPr>
-              <w:t>3</w:t>
+              <w:t>5</w:t>
             </w:r>
             <w:r>
               <w:rPr>
@@ -1041,14 +1217,14 @@
               <w:lang w:val="nl-BE" w:eastAsia="nl-BE"/>
             </w:rPr>
           </w:pPr>
-          <w:hyperlink w:anchor="_Toc26826342" w:history="1">
+          <w:hyperlink w:anchor="_Toc29246255" w:history="1">
             <w:r>
               <w:rPr>
                 <w:rStyle w:val="Hyperlink"/>
                 <w:noProof/>
                 <w:lang w:val="nl-NL"/>
               </w:rPr>
-              <w:t>4. Discussie [Deel 2 + 3]</w:t>
+              <w:t>4. Conclusie [Deel 4]</w:t>
             </w:r>
             <w:r>
               <w:rPr>
@@ -1069,7 +1245,7 @@
                 <w:noProof/>
                 <w:webHidden/>
               </w:rPr>
-              <w:instrText xml:space="preserve"> PAGEREF _Toc26826342 \h </w:instrText>
+              <w:instrText xml:space="preserve"> PAGEREF _Toc29246255 \h </w:instrText>
             </w:r>
             <w:r>
               <w:rPr>
@@ -1089,226 +1265,7 @@
                 <w:noProof/>
                 <w:webHidden/>
               </w:rPr>
-              <w:t>4</w:t>
-            </w:r>
-            <w:r>
-              <w:rPr>
-                <w:noProof/>
-                <w:webHidden/>
-              </w:rPr>
-              <w:fldChar w:fldCharType="end"/>
-            </w:r>
-          </w:hyperlink>
-        </w:p>
-        <w:p>
-          <w:pPr>
-            <w:pStyle w:val="Inhopg1"/>
-            <w:tabs>
-              <w:tab w:val="right" w:leader="dot" w:pos="9016"/>
-            </w:tabs>
-            <w:rPr>
-              <w:rFonts w:eastAsiaTheme="minorEastAsia"/>
-              <w:noProof/>
-              <w:lang w:val="nl-BE" w:eastAsia="nl-BE"/>
-            </w:rPr>
-          </w:pPr>
-          <w:hyperlink w:anchor="_Toc26826343" w:history="1">
-            <w:r>
-              <w:rPr>
-                <w:rStyle w:val="Hyperlink"/>
-                <w:noProof/>
-                <w:lang w:val="nl-NL"/>
-              </w:rPr>
-              <w:t>5. Conclusie [Deel 4]</w:t>
-            </w:r>
-            <w:r>
-              <w:rPr>
-                <w:noProof/>
-                <w:webHidden/>
-              </w:rPr>
-              <w:tab/>
-            </w:r>
-            <w:r>
-              <w:rPr>
-                <w:noProof/>
-                <w:webHidden/>
-              </w:rPr>
-              <w:fldChar w:fldCharType="begin"/>
-            </w:r>
-            <w:r>
-              <w:rPr>
-                <w:noProof/>
-                <w:webHidden/>
-              </w:rPr>
-              <w:instrText xml:space="preserve"> PAGEREF _Toc26826343 \h </w:instrText>
-            </w:r>
-            <w:r>
-              <w:rPr>
-                <w:noProof/>
-                <w:webHidden/>
-              </w:rPr>
-            </w:r>
-            <w:r>
-              <w:rPr>
-                <w:noProof/>
-                <w:webHidden/>
-              </w:rPr>
-              <w:fldChar w:fldCharType="separate"/>
-            </w:r>
-            <w:r>
-              <w:rPr>
-                <w:noProof/>
-                <w:webHidden/>
-              </w:rPr>
-              <w:t>4</w:t>
-            </w:r>
-            <w:r>
-              <w:rPr>
-                <w:noProof/>
-                <w:webHidden/>
-              </w:rPr>
-              <w:fldChar w:fldCharType="end"/>
-            </w:r>
-          </w:hyperlink>
-        </w:p>
-        <w:p>
-          <w:pPr>
-            <w:pStyle w:val="Inhopg1"/>
-            <w:tabs>
-              <w:tab w:val="right" w:leader="dot" w:pos="9016"/>
-            </w:tabs>
-            <w:rPr>
-              <w:rFonts w:eastAsiaTheme="minorEastAsia"/>
-              <w:noProof/>
-              <w:lang w:val="nl-BE" w:eastAsia="nl-BE"/>
-            </w:rPr>
-          </w:pPr>
-          <w:hyperlink w:anchor="_Toc26826344" w:history="1">
-            <w:r>
-              <w:rPr>
-                <w:rStyle w:val="Hyperlink"/>
-                <w:noProof/>
-              </w:rPr>
-              <w:t>6.</w:t>
-            </w:r>
-            <w:r>
-              <w:rPr>
-                <w:rStyle w:val="Hyperlink"/>
-                <w:noProof/>
-                <w:lang w:val="nl-NL"/>
-              </w:rPr>
-              <w:t xml:space="preserve"> Reference list</w:t>
-            </w:r>
-            <w:r>
-              <w:rPr>
-                <w:noProof/>
-                <w:webHidden/>
-              </w:rPr>
-              <w:tab/>
-            </w:r>
-            <w:r>
-              <w:rPr>
-                <w:noProof/>
-                <w:webHidden/>
-              </w:rPr>
-              <w:fldChar w:fldCharType="begin"/>
-            </w:r>
-            <w:r>
-              <w:rPr>
-                <w:noProof/>
-                <w:webHidden/>
-              </w:rPr>
-              <w:instrText xml:space="preserve"> PAGEREF _Toc26826344 \h </w:instrText>
-            </w:r>
-            <w:r>
-              <w:rPr>
-                <w:noProof/>
-                <w:webHidden/>
-              </w:rPr>
-            </w:r>
-            <w:r>
-              <w:rPr>
-                <w:noProof/>
-                <w:webHidden/>
-              </w:rPr>
-              <w:fldChar w:fldCharType="separate"/>
-            </w:r>
-            <w:r>
-              <w:rPr>
-                <w:noProof/>
-                <w:webHidden/>
-              </w:rPr>
-              <w:t>4</w:t>
-            </w:r>
-            <w:r>
-              <w:rPr>
-                <w:noProof/>
-                <w:webHidden/>
-              </w:rPr>
-              <w:fldChar w:fldCharType="end"/>
-            </w:r>
-          </w:hyperlink>
-        </w:p>
-        <w:p>
-          <w:pPr>
-            <w:pStyle w:val="Inhopg1"/>
-            <w:tabs>
-              <w:tab w:val="right" w:leader="dot" w:pos="9016"/>
-            </w:tabs>
-            <w:rPr>
-              <w:rFonts w:eastAsiaTheme="minorEastAsia"/>
-              <w:noProof/>
-              <w:lang w:val="nl-BE" w:eastAsia="nl-BE"/>
-            </w:rPr>
-          </w:pPr>
-          <w:hyperlink w:anchor="_Toc26826345" w:history="1">
-            <w:r>
-              <w:rPr>
-                <w:rStyle w:val="Hyperlink"/>
-                <w:noProof/>
-              </w:rPr>
-              <w:t>7. Attachment</w:t>
-            </w:r>
-            <w:r>
-              <w:rPr>
-                <w:noProof/>
-                <w:webHidden/>
-              </w:rPr>
-              <w:tab/>
-            </w:r>
-            <w:r>
-              <w:rPr>
-                <w:noProof/>
-                <w:webHidden/>
-              </w:rPr>
-              <w:fldChar w:fldCharType="begin"/>
-            </w:r>
-            <w:r>
-              <w:rPr>
-                <w:noProof/>
-                <w:webHidden/>
-              </w:rPr>
-              <w:instrText xml:space="preserve"> PAGEREF _Toc26826345 \h </w:instrText>
-            </w:r>
-            <w:r>
-              <w:rPr>
-                <w:noProof/>
-                <w:webHidden/>
-              </w:rPr>
-            </w:r>
-            <w:r>
-              <w:rPr>
-                <w:noProof/>
-                <w:webHidden/>
-              </w:rPr>
-              <w:fldChar w:fldCharType="separate"/>
-            </w:r>
-            <w:r>
-              <w:rPr>
-                <w:noProof/>
-                <w:webHidden/>
-              </w:rPr>
-              <w:t>4</w:t>
+              <w:t>5</w:t>
             </w:r>
             <w:r>
               <w:rPr>
@@ -1340,10 +1297,18 @@
       <w:pPr>
         <w:pStyle w:val="Kop1"/>
       </w:pPr>
-      <w:bookmarkStart w:id="0" w:name="_Toc26826335"/>
+      <w:bookmarkStart w:id="0" w:name="_Toc29246248"/>
       <w:r>
         <w:lastRenderedPageBreak/>
-        <w:t>Introduction [Deel 1 + 4]</w:t>
+        <w:t>Introduction [</w:t>
+      </w:r>
+      <w:proofErr w:type="spellStart"/>
+      <w:r>
+        <w:t>Deel</w:t>
+      </w:r>
+      <w:proofErr w:type="spellEnd"/>
+      <w:r>
+        <w:t xml:space="preserve"> 1 + 4]</w:t>
       </w:r>
       <w:bookmarkEnd w:id="0"/>
     </w:p>
@@ -1361,6 +1326,7 @@
         </w:rPr>
         <w:t xml:space="preserve">De doelstelling van dit onderzoek is om  </w:t>
       </w:r>
+      <w:proofErr w:type="spellStart"/>
       <w:r>
         <w:rPr>
           <w:rFonts w:cs="Calibri"/>
@@ -1375,24 +1341,27 @@
           <w:color w:val="333333"/>
           <w:lang w:val="nl-NL"/>
         </w:rPr>
-        <w:t>’s, EnOcean</w:t>
-      </w:r>
+        <w:t>’s</w:t>
+      </w:r>
+      <w:proofErr w:type="spellEnd"/>
       <w:r>
         <w:rPr>
           <w:rFonts w:cs="Calibri"/>
           <w:color w:val="333333"/>
           <w:lang w:val="nl-NL"/>
         </w:rPr>
-        <w:t xml:space="preserve"> </w:t>
-      </w:r>
+        <w:t xml:space="preserve">, </w:t>
+      </w:r>
+      <w:proofErr w:type="spellStart"/>
       <w:r>
         <w:rPr>
           <w:rFonts w:cs="Calibri"/>
           <w:color w:val="333333"/>
           <w:lang w:val="nl-NL"/>
         </w:rPr>
-        <w:t>sensoren, Sigfox</w:t>
-      </w:r>
+        <w:t>EnOcean</w:t>
+      </w:r>
+      <w:proofErr w:type="spellEnd"/>
       <w:r>
         <w:rPr>
           <w:rFonts w:cs="Calibri"/>
@@ -1407,7 +1376,51 @@
           <w:color w:val="333333"/>
           <w:lang w:val="nl-NL"/>
         </w:rPr>
-        <w:t xml:space="preserve">sensoren, databases en servers met elkaar te laten werken om samen een intelligent geheel te vormen in het kader van Industry 4.0. </w:t>
+        <w:t xml:space="preserve">sensoren, </w:t>
+      </w:r>
+      <w:proofErr w:type="spellStart"/>
+      <w:r>
+        <w:rPr>
+          <w:rFonts w:cs="Calibri"/>
+          <w:color w:val="333333"/>
+          <w:lang w:val="nl-NL"/>
+        </w:rPr>
+        <w:t>Sigfox</w:t>
+      </w:r>
+      <w:proofErr w:type="spellEnd"/>
+      <w:r>
+        <w:rPr>
+          <w:rFonts w:cs="Calibri"/>
+          <w:color w:val="333333"/>
+          <w:lang w:val="nl-NL"/>
+        </w:rPr>
+        <w:t xml:space="preserve"> </w:t>
+      </w:r>
+      <w:r>
+        <w:rPr>
+          <w:rFonts w:cs="Calibri"/>
+          <w:color w:val="333333"/>
+          <w:lang w:val="nl-NL"/>
+        </w:rPr>
+        <w:t xml:space="preserve">sensoren, databases en servers met elkaar te laten werken om samen een intelligent geheel te vormen in het kader van </w:t>
+      </w:r>
+      <w:proofErr w:type="spellStart"/>
+      <w:r>
+        <w:rPr>
+          <w:rFonts w:cs="Calibri"/>
+          <w:color w:val="333333"/>
+          <w:lang w:val="nl-NL"/>
+        </w:rPr>
+        <w:t>Industry</w:t>
+      </w:r>
+      <w:proofErr w:type="spellEnd"/>
+      <w:r>
+        <w:rPr>
+          <w:rFonts w:cs="Calibri"/>
+          <w:color w:val="333333"/>
+          <w:lang w:val="nl-NL"/>
+        </w:rPr>
+        <w:t xml:space="preserve"> 4.0. </w:t>
       </w:r>
     </w:p>
     <w:p>
@@ -1455,7 +1468,7 @@
           <w:lang w:val="nl-NL"/>
         </w:rPr>
       </w:pPr>
-      <w:bookmarkStart w:id="1" w:name="_Toc26826336"/>
+      <w:bookmarkStart w:id="1" w:name="_Toc29246249"/>
       <w:r>
         <w:rPr>
           <w:lang w:val="nl-NL"/>
@@ -1484,7 +1497,8 @@
           <w:lang w:val="nl-NL"/>
         </w:rPr>
       </w:pPr>
-      <w:bookmarkStart w:id="2" w:name="_Toc26826337"/>
+      <w:bookmarkStart w:id="2" w:name="_Toc29246250"/>
+      <w:proofErr w:type="spellStart"/>
       <w:r>
         <w:rPr>
           <w:lang w:val="nl-NL"/>
@@ -1492,6 +1506,7 @@
         <w:t>Sigfox</w:t>
       </w:r>
       <w:bookmarkEnd w:id="2"/>
+      <w:proofErr w:type="spellEnd"/>
     </w:p>
     <w:p>
       <w:pPr>
@@ -1579,13 +1594,69 @@
         <w:rPr>
           <w:lang w:val="nl-NL"/>
         </w:rPr>
-        <w:t>Voor de sensoren buiten de serre wordt gebruikt gemaakt van sensoren die werken met Sigfox communicatie</w:t>
-      </w:r>
-      <w:r>
-        <w:rPr>
-          <w:lang w:val="nl-NL"/>
-        </w:rPr>
-        <w:t>. De sensor die gebruikt wordt is de ITalks MCS 1608. Deze sensoren kunnen temperatuur en luchtvochtigheid registreren. De informatie wordt doorgestuurd naar een van de masten van Engi. Deze informatie wordt dan via een POST request doorgestuurd naar de PLC.</w:t>
+        <w:t xml:space="preserve">Voor de sensoren buiten de serre wordt gebruikt gemaakt van sensoren die werken met </w:t>
+      </w:r>
+      <w:proofErr w:type="spellStart"/>
+      <w:r>
+        <w:rPr>
+          <w:lang w:val="nl-NL"/>
+        </w:rPr>
+        <w:t>Sigfox</w:t>
+      </w:r>
+      <w:proofErr w:type="spellEnd"/>
+      <w:r>
+        <w:rPr>
+          <w:lang w:val="nl-NL"/>
+        </w:rPr>
+        <w:t xml:space="preserve"> communicatie</w:t>
+      </w:r>
+      <w:r>
+        <w:rPr>
+          <w:lang w:val="nl-NL"/>
+        </w:rPr>
+        <w:t xml:space="preserve">. De sensor die gebruikt wordt is de </w:t>
+      </w:r>
+      <w:proofErr w:type="spellStart"/>
+      <w:r>
+        <w:rPr>
+          <w:lang w:val="nl-NL"/>
+        </w:rPr>
+        <w:t>ITalks</w:t>
+      </w:r>
+      <w:proofErr w:type="spellEnd"/>
+      <w:r>
+        <w:rPr>
+          <w:lang w:val="nl-NL"/>
+        </w:rPr>
+        <w:t xml:space="preserve"> MCS 1608. Deze sensoren kunnen temperatuur en luchtvochtigheid registreren. De informatie wordt doorgestuurd naar een van de masten van </w:t>
+      </w:r>
+      <w:proofErr w:type="spellStart"/>
+      <w:r>
+        <w:rPr>
+          <w:lang w:val="nl-NL"/>
+        </w:rPr>
+        <w:t>Engi</w:t>
+      </w:r>
+      <w:proofErr w:type="spellEnd"/>
+      <w:r>
+        <w:rPr>
+          <w:lang w:val="nl-NL"/>
+        </w:rPr>
+        <w:t xml:space="preserve">. Deze informatie wordt dan via een POST </w:t>
+      </w:r>
+      <w:proofErr w:type="spellStart"/>
+      <w:r>
+        <w:rPr>
+          <w:lang w:val="nl-NL"/>
+        </w:rPr>
+        <w:t>request</w:t>
+      </w:r>
+      <w:proofErr w:type="spellEnd"/>
+      <w:r>
+        <w:rPr>
+          <w:lang w:val="nl-NL"/>
+        </w:rPr>
+        <w:t xml:space="preserve"> doorgestuurd naar de PLC.</w:t>
       </w:r>
     </w:p>
     <w:p>
@@ -1644,20 +1715,60 @@
                                 <w:noProof/>
                               </w:rPr>
                             </w:pPr>
+                            <w:proofErr w:type="spellStart"/>
                             <w:r>
-                              <w:t xml:space="preserve">Figuur </w:t>
+                              <w:t>Figuur</w:t>
                             </w:r>
-                            <w:fldSimple w:instr=" SEQ Figuur \* ARABIC ">
-                              <w:r>
-                                <w:rPr>
-                                  <w:noProof/>
-                                </w:rPr>
-                                <w:t>1</w:t>
-                              </w:r>
-                            </w:fldSimple>
+                            <w:proofErr w:type="spellEnd"/>
                             <w:r>
-                              <w:t>: flowchart slimme serre</w:t>
+                              <w:t xml:space="preserve"> </w:t>
                             </w:r>
+                            <w:r>
+                              <w:rPr>
+                                <w:noProof/>
+                              </w:rPr>
+                              <w:fldChar w:fldCharType="begin"/>
+                            </w:r>
+                            <w:r>
+                              <w:rPr>
+                                <w:noProof/>
+                              </w:rPr>
+                              <w:instrText xml:space="preserve"> SEQ Figuur \* ARABIC </w:instrText>
+                            </w:r>
+                            <w:r>
+                              <w:rPr>
+                                <w:noProof/>
+                              </w:rPr>
+                              <w:fldChar w:fldCharType="separate"/>
+                            </w:r>
+                            <w:r>
+                              <w:rPr>
+                                <w:noProof/>
+                              </w:rPr>
+                              <w:t>1</w:t>
+                            </w:r>
+                            <w:r>
+                              <w:rPr>
+                                <w:noProof/>
+                              </w:rPr>
+                              <w:fldChar w:fldCharType="end"/>
+                            </w:r>
+                            <w:r>
+                              <w:t xml:space="preserve">: flowchart </w:t>
+                            </w:r>
+                            <w:proofErr w:type="spellStart"/>
+                            <w:r>
+                              <w:t>slimme</w:t>
+                            </w:r>
+                            <w:proofErr w:type="spellEnd"/>
+                            <w:r>
+                              <w:t xml:space="preserve"> </w:t>
+                            </w:r>
+                            <w:proofErr w:type="spellStart"/>
+                            <w:r>
+                              <w:t>serre</w:t>
+                            </w:r>
+                            <w:proofErr w:type="spellEnd"/>
                           </w:p>
                         </w:txbxContent>
                       </wps:txbx>
@@ -1673,7 +1784,7 @@
               </wp:anchor>
             </w:drawing>
           </mc:Choice>
-          <mc:Fallback>
+          <mc:Fallback xmlns:w16se="http://schemas.microsoft.com/office/word/2015/wordml/symex" xmlns:w16cid="http://schemas.microsoft.com/office/word/2016/wordml/cid" xmlns:am3d="http://schemas.microsoft.com/office/drawing/2017/model3d" xmlns:aink="http://schemas.microsoft.com/office/drawing/2016/ink" xmlns:cx8="http://schemas.microsoft.com/office/drawing/2016/5/14/chartex" xmlns:cx7="http://schemas.microsoft.com/office/drawing/2016/5/13/chartex" xmlns:cx6="http://schemas.microsoft.com/office/drawing/2016/5/12/chartex" xmlns:cx5="http://schemas.microsoft.com/office/drawing/2016/5/11/chartex" xmlns:cx4="http://schemas.microsoft.com/office/drawing/2016/5/10/chartex" xmlns:cx3="http://schemas.microsoft.com/office/drawing/2016/5/9/chartex" xmlns:cx2="http://schemas.microsoft.com/office/drawing/2015/10/21/chartex" xmlns:cx1="http://schemas.microsoft.com/office/drawing/2015/9/8/chartex" xmlns:cx="http://schemas.microsoft.com/office/drawing/2014/chartex">
             <w:pict>
               <v:shapetype w14:anchorId="2B68998E" id="_x0000_t202" coordsize="21600,21600" o:spt="202" path="m,l,21600r21600,l21600,xe">
                 <v:stroke joinstyle="miter"/>
@@ -1726,7 +1837,7 @@
           <w:lang w:val="nl-NL"/>
         </w:rPr>
       </w:pPr>
-      <w:bookmarkStart w:id="3" w:name="_Toc26826338"/>
+      <w:bookmarkStart w:id="3" w:name="_Toc29246251"/>
       <w:r>
         <w:rPr>
           <w:lang w:val="nl-NL"/>
@@ -1753,7 +1864,21 @@
         <w:rPr>
           <w:lang w:val="nl-NL"/>
         </w:rPr>
-        <w:t>C hebben we de verschillende sensoren verbonden via EnOcean aangestuurd. We hebben ook de PLC in elkaar gestoken.</w:t>
+        <w:t xml:space="preserve">C hebben we de verschillende sensoren verbonden via </w:t>
+      </w:r>
+      <w:proofErr w:type="spellStart"/>
+      <w:r>
+        <w:rPr>
+          <w:lang w:val="nl-NL"/>
+        </w:rPr>
+        <w:t>EnOcean</w:t>
+      </w:r>
+      <w:proofErr w:type="spellEnd"/>
+      <w:r>
+        <w:rPr>
+          <w:lang w:val="nl-NL"/>
+        </w:rPr>
+        <w:t xml:space="preserve"> aangestuurd. We hebben ook de PLC in elkaar gestoken.</w:t>
       </w:r>
     </w:p>
     <w:p>
@@ -1766,6 +1891,7 @@
       <w:r>
         <w:rPr>
           <w:noProof/>
+          <w:lang w:val="nl-BE" w:eastAsia="nl-BE"/>
         </w:rPr>
         <w:drawing>
           <wp:inline distT="0" distB="0" distL="0" distR="0" wp14:anchorId="3576D3E1" wp14:editId="1233D7EE">
@@ -1831,7 +1957,21 @@
         <w:rPr>
           <w:lang w:val="nl-NL"/>
         </w:rPr>
-        <w:t xml:space="preserve">Er is verschillende programmatie geschreven, onder andere voor het linken van de sensoren met EnOcean, de connectie maken </w:t>
+        <w:t xml:space="preserve">Er is verschillende programmatie geschreven, onder andere voor het linken van de sensoren met </w:t>
+      </w:r>
+      <w:proofErr w:type="spellStart"/>
+      <w:r>
+        <w:rPr>
+          <w:lang w:val="nl-NL"/>
+        </w:rPr>
+        <w:t>EnOcean</w:t>
+      </w:r>
+      <w:proofErr w:type="spellEnd"/>
+      <w:r>
+        <w:rPr>
+          <w:lang w:val="nl-NL"/>
+        </w:rPr>
+        <w:t xml:space="preserve">, de connectie maken </w:t>
       </w:r>
       <w:r>
         <w:rPr>
@@ -1845,11 +1985,61 @@
         </w:rPr>
         <w:t xml:space="preserve"> </w:t>
       </w:r>
-      <w:r>
-        <w:rPr>
-          <w:lang w:val="nl-NL"/>
-        </w:rPr>
-        <w:t xml:space="preserve">mqtt met de Raspberry Pi (broker) en het encoderen van Json strings. </w:t>
+      <w:proofErr w:type="spellStart"/>
+      <w:r>
+        <w:rPr>
+          <w:lang w:val="nl-NL"/>
+        </w:rPr>
+        <w:t>mqtt</w:t>
+      </w:r>
+      <w:proofErr w:type="spellEnd"/>
+      <w:r>
+        <w:rPr>
+          <w:lang w:val="nl-NL"/>
+        </w:rPr>
+        <w:t xml:space="preserve"> met de </w:t>
+      </w:r>
+      <w:proofErr w:type="spellStart"/>
+      <w:r>
+        <w:rPr>
+          <w:lang w:val="nl-NL"/>
+        </w:rPr>
+        <w:t>Raspberry</w:t>
+      </w:r>
+      <w:proofErr w:type="spellEnd"/>
+      <w:r>
+        <w:rPr>
+          <w:lang w:val="nl-NL"/>
+        </w:rPr>
+        <w:t xml:space="preserve"> Pi (broker) en het </w:t>
+      </w:r>
+      <w:proofErr w:type="spellStart"/>
+      <w:r>
+        <w:rPr>
+          <w:lang w:val="nl-NL"/>
+        </w:rPr>
+        <w:t>encoderen</w:t>
+      </w:r>
+      <w:proofErr w:type="spellEnd"/>
+      <w:r>
+        <w:rPr>
+          <w:lang w:val="nl-NL"/>
+        </w:rPr>
+        <w:t xml:space="preserve"> van </w:t>
+      </w:r>
+      <w:proofErr w:type="spellStart"/>
+      <w:r>
+        <w:rPr>
+          <w:lang w:val="nl-NL"/>
+        </w:rPr>
+        <w:t>Json</w:t>
+      </w:r>
+      <w:proofErr w:type="spellEnd"/>
+      <w:r>
+        <w:rPr>
+          <w:lang w:val="nl-NL"/>
+        </w:rPr>
+        <w:t xml:space="preserve"> strings. </w:t>
       </w:r>
     </w:p>
     <w:p>
@@ -1864,7 +2054,21 @@
         <w:rPr>
           <w:lang w:val="nl-NL"/>
         </w:rPr>
-        <w:t>Een voorbeeld van een string die wordt verstuurd in het Json formaat is als volgende.</w:t>
+        <w:t xml:space="preserve">Een voorbeeld van een string die wordt verstuurd in het </w:t>
+      </w:r>
+      <w:proofErr w:type="spellStart"/>
+      <w:r>
+        <w:rPr>
+          <w:lang w:val="nl-NL"/>
+        </w:rPr>
+        <w:t>Json</w:t>
+      </w:r>
+      <w:proofErr w:type="spellEnd"/>
+      <w:r>
+        <w:rPr>
+          <w:lang w:val="nl-NL"/>
+        </w:rPr>
+        <w:t xml:space="preserve"> formaat is als volgende.</w:t>
       </w:r>
       <w:r>
         <w:rPr>
@@ -1883,6 +2087,7 @@
       <w:r>
         <w:rPr>
           <w:noProof/>
+          <w:lang w:val="nl-BE" w:eastAsia="nl-BE"/>
         </w:rPr>
         <w:drawing>
           <wp:inline distT="0" distB="0" distL="0" distR="0" wp14:anchorId="1877E61D" wp14:editId="4AC3B330">
@@ -1963,6 +2168,7 @@
       <w:r>
         <w:rPr>
           <w:noProof/>
+          <w:lang w:val="nl-BE" w:eastAsia="nl-BE"/>
         </w:rPr>
         <w:drawing>
           <wp:inline distT="0" distB="0" distL="0" distR="0" wp14:anchorId="504B4828" wp14:editId="532AD631">
@@ -2012,6 +2218,7 @@
       <w:r>
         <w:rPr>
           <w:noProof/>
+          <w:lang w:val="nl-BE" w:eastAsia="nl-BE"/>
         </w:rPr>
         <w:drawing>
           <wp:anchor distT="0" distB="0" distL="114300" distR="114300" simplePos="0" relativeHeight="251670529" behindDoc="0" locked="0" layoutInCell="1" allowOverlap="1" wp14:anchorId="7E935EAF" wp14:editId="423DE9B7">
@@ -2117,13 +2324,21 @@
           <w:lang w:val="nl-NL"/>
         </w:rPr>
       </w:pPr>
-      <w:bookmarkStart w:id="4" w:name="_Toc26826339"/>
+      <w:bookmarkStart w:id="4" w:name="_Toc29246252"/>
+      <w:proofErr w:type="spellStart"/>
       <w:r>
         <w:rPr>
           <w:lang w:val="nl-NL"/>
         </w:rPr>
         <w:lastRenderedPageBreak/>
-        <w:t>Raspberry Pi</w:t>
+        <w:t>Raspberry</w:t>
+      </w:r>
+      <w:proofErr w:type="spellEnd"/>
+      <w:r>
+        <w:rPr>
+          <w:lang w:val="nl-NL"/>
+        </w:rPr>
+        <w:t xml:space="preserve"> Pi</w:t>
       </w:r>
       <w:bookmarkEnd w:id="4"/>
     </w:p>
@@ -2136,6 +2351,7 @@
       <w:r>
         <w:rPr>
           <w:noProof/>
+          <w:lang w:val="nl-BE" w:eastAsia="nl-BE"/>
         </w:rPr>
         <w:drawing>
           <wp:anchor distT="0" distB="0" distL="114300" distR="114300" simplePos="0" relativeHeight="251668481" behindDoc="0" locked="0" layoutInCell="1" allowOverlap="1" wp14:anchorId="50842B6C" wp14:editId="54D485A7">
@@ -2160,7 +2376,7 @@
             <wp:docPr id="2054" name="Picture 6">
               <a:extLst xmlns:a="http://schemas.openxmlformats.org/drawingml/2006/main">
                 <a:ext uri="{FF2B5EF4-FFF2-40B4-BE49-F238E27FC236}">
-                  <a16:creationId xmlns:a16="http://schemas.microsoft.com/office/drawing/2014/main" id="{8225419A-6306-4CAC-9C57-A9F1221578FD}"/>
+                  <a16:creationId xmlns:a16="http://schemas.microsoft.com/office/drawing/2014/main" xmlns:w16se="http://schemas.microsoft.com/office/word/2015/wordml/symex" xmlns:w16cid="http://schemas.microsoft.com/office/word/2016/wordml/cid" xmlns:w="http://schemas.openxmlformats.org/wordprocessingml/2006/main" xmlns:w10="urn:schemas-microsoft-com:office:word" xmlns:v="urn:schemas-microsoft-com:vml" xmlns:o="urn:schemas-microsoft-com:office:office" xmlns:am3d="http://schemas.microsoft.com/office/drawing/2017/model3d" xmlns:aink="http://schemas.microsoft.com/office/drawing/2016/ink" xmlns:cx8="http://schemas.microsoft.com/office/drawing/2016/5/14/chartex" xmlns:cx7="http://schemas.microsoft.com/office/drawing/2016/5/13/chartex" xmlns:cx6="http://schemas.microsoft.com/office/drawing/2016/5/12/chartex" xmlns:cx5="http://schemas.microsoft.com/office/drawing/2016/5/11/chartex" xmlns:cx4="http://schemas.microsoft.com/office/drawing/2016/5/10/chartex" xmlns:cx3="http://schemas.microsoft.com/office/drawing/2016/5/9/chartex" xmlns:cx2="http://schemas.microsoft.com/office/drawing/2015/10/21/chartex" xmlns:cx1="http://schemas.microsoft.com/office/drawing/2015/9/8/chartex" xmlns:cx="http://schemas.microsoft.com/office/drawing/2014/chartex" xmlns="" id="{8225419A-6306-4CAC-9C57-A9F1221578FD}"/>
                 </a:ext>
               </a:extLst>
             </wp:docPr>
@@ -2174,7 +2390,7 @@
                     <pic:cNvPr id="2054" name="Picture 6">
                       <a:extLst>
                         <a:ext uri="{FF2B5EF4-FFF2-40B4-BE49-F238E27FC236}">
-                          <a16:creationId xmlns:a16="http://schemas.microsoft.com/office/drawing/2014/main" id="{8225419A-6306-4CAC-9C57-A9F1221578FD}"/>
+                          <a16:creationId xmlns:a16="http://schemas.microsoft.com/office/drawing/2014/main" xmlns:w16se="http://schemas.microsoft.com/office/word/2015/wordml/symex" xmlns:w16cid="http://schemas.microsoft.com/office/word/2016/wordml/cid" xmlns:w="http://schemas.openxmlformats.org/wordprocessingml/2006/main" xmlns:w10="urn:schemas-microsoft-com:office:word" xmlns:v="urn:schemas-microsoft-com:vml" xmlns:o="urn:schemas-microsoft-com:office:office" xmlns:am3d="http://schemas.microsoft.com/office/drawing/2017/model3d" xmlns:aink="http://schemas.microsoft.com/office/drawing/2016/ink" xmlns:cx8="http://schemas.microsoft.com/office/drawing/2016/5/14/chartex" xmlns:cx7="http://schemas.microsoft.com/office/drawing/2016/5/13/chartex" xmlns:cx6="http://schemas.microsoft.com/office/drawing/2016/5/12/chartex" xmlns:cx5="http://schemas.microsoft.com/office/drawing/2016/5/11/chartex" xmlns:cx4="http://schemas.microsoft.com/office/drawing/2016/5/10/chartex" xmlns:cx3="http://schemas.microsoft.com/office/drawing/2016/5/9/chartex" xmlns:cx2="http://schemas.microsoft.com/office/drawing/2015/10/21/chartex" xmlns:cx1="http://schemas.microsoft.com/office/drawing/2015/9/8/chartex" xmlns:cx="http://schemas.microsoft.com/office/drawing/2014/chartex" xmlns="" id="{8225419A-6306-4CAC-9C57-A9F1221578FD}"/>
                         </a:ext>
                       </a:extLst>
                     </pic:cNvPr>
@@ -2215,7 +2431,49 @@
         <w:rPr>
           <w:lang w:val="nl-NL"/>
         </w:rPr>
-        <w:t xml:space="preserve">Voor de server die de database en interface host wordt er gebruik gemaakt van een Rasperry Pi 3b, deze staat in het vaklokaal. Voor het runnen van de database wordt er gebruikt gemaakt van de MySQL software, en wordt er gebruik gemaakt van Adminer als user interface om de datebase te managen. </w:t>
+        <w:t xml:space="preserve">Voor de server die de database en interface host wordt er gebruik gemaakt van een </w:t>
+      </w:r>
+      <w:proofErr w:type="spellStart"/>
+      <w:r>
+        <w:rPr>
+          <w:lang w:val="nl-NL"/>
+        </w:rPr>
+        <w:t>Rasperry</w:t>
+      </w:r>
+      <w:proofErr w:type="spellEnd"/>
+      <w:r>
+        <w:rPr>
+          <w:lang w:val="nl-NL"/>
+        </w:rPr>
+        <w:t xml:space="preserve"> Pi 3b, deze staat in het vaklokaal. Voor het runnen van de database wordt er gebruikt gemaakt van de </w:t>
+      </w:r>
+      <w:proofErr w:type="spellStart"/>
+      <w:r>
+        <w:rPr>
+          <w:lang w:val="nl-NL"/>
+        </w:rPr>
+        <w:t>MySQL</w:t>
+      </w:r>
+      <w:proofErr w:type="spellEnd"/>
+      <w:r>
+        <w:rPr>
+          <w:lang w:val="nl-NL"/>
+        </w:rPr>
+        <w:t xml:space="preserve"> software, en wordt er gebruik gemaakt van </w:t>
+      </w:r>
+      <w:proofErr w:type="spellStart"/>
+      <w:r>
+        <w:rPr>
+          <w:lang w:val="nl-NL"/>
+        </w:rPr>
+        <w:t>Adminer</w:t>
+      </w:r>
+      <w:proofErr w:type="spellEnd"/>
+      <w:r>
+        <w:rPr>
+          <w:lang w:val="nl-NL"/>
+        </w:rPr>
+        <w:t xml:space="preserve"> als user interface om de datebase te managen. </w:t>
       </w:r>
       <w:r>
         <w:rPr>
@@ -2245,7 +2503,21 @@
         <w:rPr>
           <w:lang w:val="nl-NL"/>
         </w:rPr>
-        <w:t>via de Adminer user interface.</w:t>
+        <w:t xml:space="preserve">via de </w:t>
+      </w:r>
+      <w:proofErr w:type="spellStart"/>
+      <w:r>
+        <w:rPr>
+          <w:lang w:val="nl-NL"/>
+        </w:rPr>
+        <w:t>Adminer</w:t>
+      </w:r>
+      <w:proofErr w:type="spellEnd"/>
+      <w:r>
+        <w:rPr>
+          <w:lang w:val="nl-NL"/>
+        </w:rPr>
+        <w:t xml:space="preserve"> user interface.</w:t>
       </w:r>
     </w:p>
     <w:p>
@@ -2319,8 +2591,21 @@
                                 <w:noProof/>
                               </w:rPr>
                             </w:pPr>
+                            <w:proofErr w:type="spellStart"/>
                             <w:r>
-                              <w:t>Figuur 2: voorbeeld database table</w:t>
+                              <w:t>Figuur</w:t>
+                            </w:r>
+                            <w:proofErr w:type="spellEnd"/>
+                            <w:r>
+                              <w:t xml:space="preserve"> 2: </w:t>
+                            </w:r>
+                            <w:proofErr w:type="spellStart"/>
+                            <w:r>
+                              <w:t>voorbeeld</w:t>
+                            </w:r>
+                            <w:proofErr w:type="spellEnd"/>
+                            <w:r>
+                              <w:t xml:space="preserve"> database table</w:t>
                             </w:r>
                           </w:p>
                         </w:txbxContent>
@@ -2340,7 +2625,7 @@
               </wp:anchor>
             </w:drawing>
           </mc:Choice>
-          <mc:Fallback>
+          <mc:Fallback xmlns:w16se="http://schemas.microsoft.com/office/word/2015/wordml/symex" xmlns:w16cid="http://schemas.microsoft.com/office/word/2016/wordml/cid" xmlns:am3d="http://schemas.microsoft.com/office/drawing/2017/model3d" xmlns:aink="http://schemas.microsoft.com/office/drawing/2016/ink" xmlns:cx8="http://schemas.microsoft.com/office/drawing/2016/5/14/chartex" xmlns:cx7="http://schemas.microsoft.com/office/drawing/2016/5/13/chartex" xmlns:cx6="http://schemas.microsoft.com/office/drawing/2016/5/12/chartex" xmlns:cx5="http://schemas.microsoft.com/office/drawing/2016/5/11/chartex" xmlns:cx4="http://schemas.microsoft.com/office/drawing/2016/5/10/chartex" xmlns:cx3="http://schemas.microsoft.com/office/drawing/2016/5/9/chartex" xmlns:cx2="http://schemas.microsoft.com/office/drawing/2015/10/21/chartex" xmlns:cx1="http://schemas.microsoft.com/office/drawing/2015/9/8/chartex" xmlns:cx="http://schemas.microsoft.com/office/drawing/2014/chartex">
             <w:pict>
               <v:shape w14:anchorId="2ADFB8FB" id="Tekstvak 10" o:spid="_x0000_s1027" type="#_x0000_t202" style="position:absolute;margin-left:364.5pt;margin-top:50.45pt;width:142pt;height:.05pt;z-index:251667457;visibility:visible;mso-wrap-style:square;mso-width-percent:0;mso-wrap-distance-left:9pt;mso-wrap-distance-top:0;mso-wrap-distance-right:9pt;mso-wrap-distance-bottom:0;mso-position-horizontal:absolute;mso-position-horizontal-relative:margin;mso-position-vertical:absolute;mso-position-vertical-relative:text;mso-width-percent:0;mso-width-relative:margin;v-text-anchor:top" o:gfxdata="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" stroked="f">
                 <v:textbox style="mso-fit-shape-to-text:t" inset="0,0,0,0">
@@ -2398,7 +2683,14 @@
         <w:rPr>
           <w:lang w:val="nl-NL"/>
         </w:rPr>
-        <w:t xml:space="preserve"> is een voorbeeld</w:t>
+        <w:t xml:space="preserve"> is een </w:t>
+      </w:r>
+      <w:proofErr w:type="spellStart"/>
+      <w:r>
+        <w:rPr>
+          <w:lang w:val="nl-NL"/>
+        </w:rPr>
+        <w:t>voorbeeld</w:t>
       </w:r>
       <w:r>
         <w:rPr>
@@ -2406,11 +2698,26 @@
         </w:rPr>
         <w:t>nschema</w:t>
       </w:r>
-      <w:r>
-        <w:rPr>
-          <w:lang w:val="nl-NL"/>
-        </w:rPr>
-        <w:t xml:space="preserve"> te zien waarin een vooraf gedefinieerde waarde in de gewenste MySQL tabel zal worden ge</w:t>
+      <w:proofErr w:type="spellEnd"/>
+      <w:r>
+        <w:rPr>
+          <w:lang w:val="nl-NL"/>
+        </w:rPr>
+        <w:t xml:space="preserve"> te zien waarin een vooraf gedefinieerde waarde in de gewenste </w:t>
+      </w:r>
+      <w:proofErr w:type="spellStart"/>
+      <w:r>
+        <w:rPr>
+          <w:lang w:val="nl-NL"/>
+        </w:rPr>
+        <w:t>MySQL</w:t>
+      </w:r>
+      <w:proofErr w:type="spellEnd"/>
+      <w:r>
+        <w:rPr>
+          <w:lang w:val="nl-NL"/>
+        </w:rPr>
+        <w:t xml:space="preserve"> tabel zal worden ge</w:t>
       </w:r>
       <w:r>
         <w:rPr>
@@ -2482,14 +2789,27 @@
                                 <w:noProof/>
                               </w:rPr>
                             </w:pPr>
+                            <w:proofErr w:type="spellStart"/>
                             <w:r>
-                              <w:t xml:space="preserve">Figuur </w:t>
+                              <w:t>Figuur</w:t>
+                            </w:r>
+                            <w:proofErr w:type="spellEnd"/>
+                            <w:r>
+                              <w:t xml:space="preserve"> </w:t>
                             </w:r>
                             <w:r>
                               <w:t>3</w:t>
                             </w:r>
                             <w:r>
-                              <w:t>: voorbeeld SQL insertion</w:t>
+                              <w:t xml:space="preserve">: </w:t>
+                            </w:r>
+                            <w:proofErr w:type="spellStart"/>
+                            <w:r>
+                              <w:t>voorbeeld</w:t>
+                            </w:r>
+                            <w:proofErr w:type="spellEnd"/>
+                            <w:r>
+                              <w:t xml:space="preserve"> SQL insertion</w:t>
                             </w:r>
                           </w:p>
                         </w:txbxContent>
@@ -2506,7 +2826,7 @@
               </wp:anchor>
             </w:drawing>
           </mc:Choice>
-          <mc:Fallback>
+          <mc:Fallback xmlns:w16se="http://schemas.microsoft.com/office/word/2015/wordml/symex" xmlns:w16cid="http://schemas.microsoft.com/office/word/2016/wordml/cid" xmlns:am3d="http://schemas.microsoft.com/office/drawing/2017/model3d" xmlns:aink="http://schemas.microsoft.com/office/drawing/2016/ink" xmlns:cx8="http://schemas.microsoft.com/office/drawing/2016/5/14/chartex" xmlns:cx7="http://schemas.microsoft.com/office/drawing/2016/5/13/chartex" xmlns:cx6="http://schemas.microsoft.com/office/drawing/2016/5/12/chartex" xmlns:cx5="http://schemas.microsoft.com/office/drawing/2016/5/11/chartex" xmlns:cx4="http://schemas.microsoft.com/office/drawing/2016/5/10/chartex" xmlns:cx3="http://schemas.microsoft.com/office/drawing/2016/5/9/chartex" xmlns:cx2="http://schemas.microsoft.com/office/drawing/2015/10/21/chartex" xmlns:cx1="http://schemas.microsoft.com/office/drawing/2015/9/8/chartex" xmlns:cx="http://schemas.microsoft.com/office/drawing/2014/chartex">
             <w:pict>
               <v:shape w14:anchorId="2550DF0B" id="Tekstvak 7" o:spid="_x0000_s1028" type="#_x0000_t202" style="position:absolute;margin-left:0;margin-top:62.5pt;width:338.5pt;height:.05pt;z-index:251663361;visibility:visible;mso-wrap-style:square;mso-wrap-distance-left:9pt;mso-wrap-distance-top:0;mso-wrap-distance-right:9pt;mso-wrap-distance-bottom:0;mso-position-horizontal:left;mso-position-horizontal-relative:margin;mso-position-vertical:absolute;mso-position-vertical-relative:text;v-text-anchor:top" o:gfxdata="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" stroked="f">
                 <v:textbox style="mso-fit-shape-to-text:t" inset="0,0,0,0">
@@ -2539,6 +2859,7 @@
       <w:r>
         <w:rPr>
           <w:noProof/>
+          <w:lang w:val="nl-BE" w:eastAsia="nl-BE"/>
         </w:rPr>
         <w:drawing>
           <wp:inline distT="0" distB="0" distL="0" distR="0" wp14:anchorId="65DB1630" wp14:editId="40EBCE72">
@@ -2609,6 +2930,7 @@
       <w:r>
         <w:rPr>
           <w:noProof/>
+          <w:lang w:val="nl-BE" w:eastAsia="nl-BE"/>
         </w:rPr>
         <w:drawing>
           <wp:anchor distT="0" distB="0" distL="114300" distR="114300" simplePos="0" relativeHeight="251669505" behindDoc="0" locked="0" layoutInCell="1" allowOverlap="1" wp14:anchorId="4B25A9E7" wp14:editId="67293937">
@@ -2633,7 +2955,7 @@
             <wp:docPr id="9" name="Picture 4">
               <a:extLst xmlns:a="http://schemas.openxmlformats.org/drawingml/2006/main">
                 <a:ext uri="{FF2B5EF4-FFF2-40B4-BE49-F238E27FC236}">
-                  <a16:creationId xmlns:a16="http://schemas.microsoft.com/office/drawing/2014/main" id="{6930411B-F141-40DC-A5CA-20A1FAC18209}"/>
+                  <a16:creationId xmlns:a16="http://schemas.microsoft.com/office/drawing/2014/main" xmlns:w16se="http://schemas.microsoft.com/office/word/2015/wordml/symex" xmlns:w16cid="http://schemas.microsoft.com/office/word/2016/wordml/cid" xmlns:w="http://schemas.openxmlformats.org/wordprocessingml/2006/main" xmlns:w10="urn:schemas-microsoft-com:office:word" xmlns:v="urn:schemas-microsoft-com:vml" xmlns:o="urn:schemas-microsoft-com:office:office" xmlns:am3d="http://schemas.microsoft.com/office/drawing/2017/model3d" xmlns:aink="http://schemas.microsoft.com/office/drawing/2016/ink" xmlns:cx8="http://schemas.microsoft.com/office/drawing/2016/5/14/chartex" xmlns:cx7="http://schemas.microsoft.com/office/drawing/2016/5/13/chartex" xmlns:cx6="http://schemas.microsoft.com/office/drawing/2016/5/12/chartex" xmlns:cx5="http://schemas.microsoft.com/office/drawing/2016/5/11/chartex" xmlns:cx4="http://schemas.microsoft.com/office/drawing/2016/5/10/chartex" xmlns:cx3="http://schemas.microsoft.com/office/drawing/2016/5/9/chartex" xmlns:cx2="http://schemas.microsoft.com/office/drawing/2015/10/21/chartex" xmlns:cx1="http://schemas.microsoft.com/office/drawing/2015/9/8/chartex" xmlns:cx="http://schemas.microsoft.com/office/drawing/2014/chartex" xmlns="" id="{6930411B-F141-40DC-A5CA-20A1FAC18209}"/>
                 </a:ext>
               </a:extLst>
             </wp:docPr>
@@ -2647,7 +2969,7 @@
                     <pic:cNvPr id="9" name="Picture 4">
                       <a:extLst>
                         <a:ext uri="{FF2B5EF4-FFF2-40B4-BE49-F238E27FC236}">
-                          <a16:creationId xmlns:a16="http://schemas.microsoft.com/office/drawing/2014/main" id="{6930411B-F141-40DC-A5CA-20A1FAC18209}"/>
+                          <a16:creationId xmlns:a16="http://schemas.microsoft.com/office/drawing/2014/main" xmlns:w16se="http://schemas.microsoft.com/office/word/2015/wordml/symex" xmlns:w16cid="http://schemas.microsoft.com/office/word/2016/wordml/cid" xmlns:w="http://schemas.openxmlformats.org/wordprocessingml/2006/main" xmlns:w10="urn:schemas-microsoft-com:office:word" xmlns:v="urn:schemas-microsoft-com:vml" xmlns:o="urn:schemas-microsoft-com:office:office" xmlns:am3d="http://schemas.microsoft.com/office/drawing/2017/model3d" xmlns:aink="http://schemas.microsoft.com/office/drawing/2016/ink" xmlns:cx8="http://schemas.microsoft.com/office/drawing/2016/5/14/chartex" xmlns:cx7="http://schemas.microsoft.com/office/drawing/2016/5/13/chartex" xmlns:cx6="http://schemas.microsoft.com/office/drawing/2016/5/12/chartex" xmlns:cx5="http://schemas.microsoft.com/office/drawing/2016/5/11/chartex" xmlns:cx4="http://schemas.microsoft.com/office/drawing/2016/5/10/chartex" xmlns:cx3="http://schemas.microsoft.com/office/drawing/2016/5/9/chartex" xmlns:cx2="http://schemas.microsoft.com/office/drawing/2015/10/21/chartex" xmlns:cx1="http://schemas.microsoft.com/office/drawing/2015/9/8/chartex" xmlns:cx="http://schemas.microsoft.com/office/drawing/2014/chartex" xmlns="" id="{6930411B-F141-40DC-A5CA-20A1FAC18209}"/>
                         </a:ext>
                       </a:extLst>
                     </pic:cNvPr>
@@ -2709,7 +3031,35 @@
         <w:rPr>
           <w:lang w:val="nl-NL"/>
         </w:rPr>
-        <w:t xml:space="preserve"> kan men een simpel voorbeeld van een publish/ subscribe voorbeeld zien. </w:t>
+        <w:t xml:space="preserve"> kan men een simpel voorbeeld van een </w:t>
+      </w:r>
+      <w:proofErr w:type="spellStart"/>
+      <w:r>
+        <w:rPr>
+          <w:lang w:val="nl-NL"/>
+        </w:rPr>
+        <w:t>publish</w:t>
+      </w:r>
+      <w:proofErr w:type="spellEnd"/>
+      <w:r>
+        <w:rPr>
+          <w:lang w:val="nl-NL"/>
+        </w:rPr>
+        <w:t xml:space="preserve">/ </w:t>
+      </w:r>
+      <w:proofErr w:type="spellStart"/>
+      <w:r>
+        <w:rPr>
+          <w:lang w:val="nl-NL"/>
+        </w:rPr>
+        <w:t>subscribe</w:t>
+      </w:r>
+      <w:proofErr w:type="spellEnd"/>
+      <w:r>
+        <w:rPr>
+          <w:lang w:val="nl-NL"/>
+        </w:rPr>
+        <w:t xml:space="preserve"> voorbeeld zien. </w:t>
       </w:r>
       <w:r>
         <w:rPr>
@@ -2782,14 +3132,27 @@
                                 <w:noProof/>
                               </w:rPr>
                             </w:pPr>
+                            <w:proofErr w:type="spellStart"/>
                             <w:r>
-                              <w:t xml:space="preserve">Figuur </w:t>
+                              <w:t>Figuur</w:t>
+                            </w:r>
+                            <w:proofErr w:type="spellEnd"/>
+                            <w:r>
+                              <w:t xml:space="preserve"> </w:t>
                             </w:r>
                             <w:r>
                               <w:t>4</w:t>
                             </w:r>
                             <w:r>
-                              <w:t>: voorbeeld MQTT Publish/ Subscribe</w:t>
+                              <w:t xml:space="preserve">: </w:t>
+                            </w:r>
+                            <w:proofErr w:type="spellStart"/>
+                            <w:r>
+                              <w:t>voorbeeld</w:t>
+                            </w:r>
+                            <w:proofErr w:type="spellEnd"/>
+                            <w:r>
+                              <w:t xml:space="preserve"> MQTT Publish/ Subscribe</w:t>
                             </w:r>
                           </w:p>
                         </w:txbxContent>
@@ -2809,7 +3172,7 @@
               </wp:anchor>
             </w:drawing>
           </mc:Choice>
-          <mc:Fallback>
+          <mc:Fallback xmlns:w16se="http://schemas.microsoft.com/office/word/2015/wordml/symex" xmlns:w16cid="http://schemas.microsoft.com/office/word/2016/wordml/cid" xmlns:am3d="http://schemas.microsoft.com/office/drawing/2017/model3d" xmlns:aink="http://schemas.microsoft.com/office/drawing/2016/ink" xmlns:cx8="http://schemas.microsoft.com/office/drawing/2016/5/14/chartex" xmlns:cx7="http://schemas.microsoft.com/office/drawing/2016/5/13/chartex" xmlns:cx6="http://schemas.microsoft.com/office/drawing/2016/5/12/chartex" xmlns:cx5="http://schemas.microsoft.com/office/drawing/2016/5/11/chartex" xmlns:cx4="http://schemas.microsoft.com/office/drawing/2016/5/10/chartex" xmlns:cx3="http://schemas.microsoft.com/office/drawing/2016/5/9/chartex" xmlns:cx2="http://schemas.microsoft.com/office/drawing/2015/10/21/chartex" xmlns:cx1="http://schemas.microsoft.com/office/drawing/2015/9/8/chartex" xmlns:cx="http://schemas.microsoft.com/office/drawing/2014/chartex">
             <w:pict>
               <v:shape w14:anchorId="738E6249" id="Tekstvak 8" o:spid="_x0000_s1029" type="#_x0000_t202" style="position:absolute;margin-left:264.75pt;margin-top:20.5pt;width:171.75pt;height:.05pt;z-index:251665409;visibility:visible;mso-wrap-style:square;mso-width-percent:0;mso-wrap-distance-left:9pt;mso-wrap-distance-top:0;mso-wrap-distance-right:9pt;mso-wrap-distance-bottom:0;mso-position-horizontal:absolute;mso-position-horizontal-relative:margin;mso-position-vertical:absolute;mso-position-vertical-relative:text;mso-width-percent:0;mso-width-relative:margin;v-text-anchor:top" o:gfxdata="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" stroked="f">
                 <v:textbox style="mso-fit-shape-to-text:t" inset="0,0,0,0">
@@ -2864,7 +3227,63 @@
         <w:rPr>
           <w:lang w:val="nl-NL"/>
         </w:rPr>
-        <w:t xml:space="preserve">In NodeRed is er geprobeerd de json code te ontvangen, dit is gelukt. Het decoden van de json string is echter niet meer gelukt. </w:t>
+        <w:t xml:space="preserve">In </w:t>
+      </w:r>
+      <w:proofErr w:type="spellStart"/>
+      <w:r>
+        <w:rPr>
+          <w:lang w:val="nl-NL"/>
+        </w:rPr>
+        <w:t>NodeRed</w:t>
+      </w:r>
+      <w:proofErr w:type="spellEnd"/>
+      <w:r>
+        <w:rPr>
+          <w:lang w:val="nl-NL"/>
+        </w:rPr>
+        <w:t xml:space="preserve"> is er geprobeerd de </w:t>
+      </w:r>
+      <w:proofErr w:type="spellStart"/>
+      <w:r>
+        <w:rPr>
+          <w:lang w:val="nl-NL"/>
+        </w:rPr>
+        <w:t>json</w:t>
+      </w:r>
+      <w:proofErr w:type="spellEnd"/>
+      <w:r>
+        <w:rPr>
+          <w:lang w:val="nl-NL"/>
+        </w:rPr>
+        <w:t xml:space="preserve"> code te ontvangen, dit is gelukt. Het </w:t>
+      </w:r>
+      <w:proofErr w:type="spellStart"/>
+      <w:r>
+        <w:rPr>
+          <w:lang w:val="nl-NL"/>
+        </w:rPr>
+        <w:t>decoden</w:t>
+      </w:r>
+      <w:proofErr w:type="spellEnd"/>
+      <w:r>
+        <w:rPr>
+          <w:lang w:val="nl-NL"/>
+        </w:rPr>
+        <w:t xml:space="preserve"> van de </w:t>
+      </w:r>
+      <w:proofErr w:type="spellStart"/>
+      <w:r>
+        <w:rPr>
+          <w:lang w:val="nl-NL"/>
+        </w:rPr>
+        <w:t>json</w:t>
+      </w:r>
+      <w:proofErr w:type="spellEnd"/>
+      <w:r>
+        <w:rPr>
+          <w:lang w:val="nl-NL"/>
+        </w:rPr>
+        <w:t xml:space="preserve"> string is echter niet gelukt. </w:t>
       </w:r>
     </w:p>
     <w:p>
@@ -2874,6 +3293,10 @@
         </w:rPr>
       </w:pPr>
       <w:r>
+        <w:rPr>
+          <w:noProof/>
+          <w:lang w:val="nl-BE" w:eastAsia="nl-BE"/>
+        </w:rPr>
         <w:drawing>
           <wp:anchor distT="0" distB="0" distL="114300" distR="114300" simplePos="0" relativeHeight="251673601" behindDoc="0" locked="0" layoutInCell="1" allowOverlap="1" wp14:anchorId="16A057B0" wp14:editId="53E276A2">
             <wp:simplePos x="0" y="0"/>
@@ -2889,7 +3312,7 @@
             <wp:docPr id="1032" name="Picture 8">
               <a:extLst xmlns:a="http://schemas.openxmlformats.org/drawingml/2006/main">
                 <a:ext uri="{FF2B5EF4-FFF2-40B4-BE49-F238E27FC236}">
-                  <a16:creationId xmlns:a16="http://schemas.microsoft.com/office/drawing/2014/main" id="{2CC86140-CF02-4732-A719-CB901E14BC27}"/>
+                  <a16:creationId xmlns:a16="http://schemas.microsoft.com/office/drawing/2014/main" xmlns:w16se="http://schemas.microsoft.com/office/word/2015/wordml/symex" xmlns:w16cid="http://schemas.microsoft.com/office/word/2016/wordml/cid" xmlns:w="http://schemas.openxmlformats.org/wordprocessingml/2006/main" xmlns:w10="urn:schemas-microsoft-com:office:word" xmlns:v="urn:schemas-microsoft-com:vml" xmlns:o="urn:schemas-microsoft-com:office:office" xmlns:am3d="http://schemas.microsoft.com/office/drawing/2017/model3d" xmlns:aink="http://schemas.microsoft.com/office/drawing/2016/ink" xmlns:cx8="http://schemas.microsoft.com/office/drawing/2016/5/14/chartex" xmlns:cx7="http://schemas.microsoft.com/office/drawing/2016/5/13/chartex" xmlns:cx6="http://schemas.microsoft.com/office/drawing/2016/5/12/chartex" xmlns:cx5="http://schemas.microsoft.com/office/drawing/2016/5/11/chartex" xmlns:cx4="http://schemas.microsoft.com/office/drawing/2016/5/10/chartex" xmlns:cx3="http://schemas.microsoft.com/office/drawing/2016/5/9/chartex" xmlns:cx2="http://schemas.microsoft.com/office/drawing/2015/10/21/chartex" xmlns:cx1="http://schemas.microsoft.com/office/drawing/2015/9/8/chartex" xmlns:cx="http://schemas.microsoft.com/office/drawing/2014/chartex" xmlns="" id="{2CC86140-CF02-4732-A719-CB901E14BC27}"/>
                 </a:ext>
               </a:extLst>
             </wp:docPr>
@@ -2903,7 +3326,7 @@
                     <pic:cNvPr id="1032" name="Picture 8">
                       <a:extLst>
                         <a:ext uri="{FF2B5EF4-FFF2-40B4-BE49-F238E27FC236}">
-                          <a16:creationId xmlns:a16="http://schemas.microsoft.com/office/drawing/2014/main" id="{2CC86140-CF02-4732-A719-CB901E14BC27}"/>
+                          <a16:creationId xmlns:a16="http://schemas.microsoft.com/office/drawing/2014/main" xmlns:w16se="http://schemas.microsoft.com/office/word/2015/wordml/symex" xmlns:w16cid="http://schemas.microsoft.com/office/word/2016/wordml/cid" xmlns:w="http://schemas.openxmlformats.org/wordprocessingml/2006/main" xmlns:w10="urn:schemas-microsoft-com:office:word" xmlns:v="urn:schemas-microsoft-com:vml" xmlns:o="urn:schemas-microsoft-com:office:office" xmlns:am3d="http://schemas.microsoft.com/office/drawing/2017/model3d" xmlns:aink="http://schemas.microsoft.com/office/drawing/2016/ink" xmlns:cx8="http://schemas.microsoft.com/office/drawing/2016/5/14/chartex" xmlns:cx7="http://schemas.microsoft.com/office/drawing/2016/5/13/chartex" xmlns:cx6="http://schemas.microsoft.com/office/drawing/2016/5/12/chartex" xmlns:cx5="http://schemas.microsoft.com/office/drawing/2016/5/11/chartex" xmlns:cx4="http://schemas.microsoft.com/office/drawing/2016/5/10/chartex" xmlns:cx3="http://schemas.microsoft.com/office/drawing/2016/5/9/chartex" xmlns:cx2="http://schemas.microsoft.com/office/drawing/2015/10/21/chartex" xmlns:cx1="http://schemas.microsoft.com/office/drawing/2015/9/8/chartex" xmlns:cx="http://schemas.microsoft.com/office/drawing/2014/chartex" xmlns="" id="{2CC86140-CF02-4732-A719-CB901E14BC27}"/>
                         </a:ext>
                       </a:extLst>
                     </pic:cNvPr>
@@ -2957,8 +3380,11 @@
           <w:lang w:val="nl-NL"/>
         </w:rPr>
       </w:pPr>
-      <w:bookmarkStart w:id="5" w:name="_Toc26826340"/>
-      <w:r>
+      <w:r>
+        <w:rPr>
+          <w:noProof/>
+          <w:lang w:val="nl-BE" w:eastAsia="nl-BE"/>
+        </w:rPr>
         <w:drawing>
           <wp:anchor distT="0" distB="0" distL="114300" distR="114300" simplePos="0" relativeHeight="251672577" behindDoc="0" locked="0" layoutInCell="1" allowOverlap="1" wp14:anchorId="6C96AE12" wp14:editId="1DDCA4F9">
             <wp:simplePos x="0" y="0"/>
@@ -2974,7 +3400,7 @@
             <wp:docPr id="1026" name="Picture 2">
               <a:extLst xmlns:a="http://schemas.openxmlformats.org/drawingml/2006/main">
                 <a:ext uri="{FF2B5EF4-FFF2-40B4-BE49-F238E27FC236}">
-                  <a16:creationId xmlns:a16="http://schemas.microsoft.com/office/drawing/2014/main" id="{EAD67DE9-C12B-47F5-B422-AFA57491BC32}"/>
+                  <a16:creationId xmlns:a16="http://schemas.microsoft.com/office/drawing/2014/main" xmlns:w16se="http://schemas.microsoft.com/office/word/2015/wordml/symex" xmlns:w16cid="http://schemas.microsoft.com/office/word/2016/wordml/cid" xmlns:w="http://schemas.openxmlformats.org/wordprocessingml/2006/main" xmlns:w10="urn:schemas-microsoft-com:office:word" xmlns:v="urn:schemas-microsoft-com:vml" xmlns:o="urn:schemas-microsoft-com:office:office" xmlns:am3d="http://schemas.microsoft.com/office/drawing/2017/model3d" xmlns:aink="http://schemas.microsoft.com/office/drawing/2016/ink" xmlns:cx8="http://schemas.microsoft.com/office/drawing/2016/5/14/chartex" xmlns:cx7="http://schemas.microsoft.com/office/drawing/2016/5/13/chartex" xmlns:cx6="http://schemas.microsoft.com/office/drawing/2016/5/12/chartex" xmlns:cx5="http://schemas.microsoft.com/office/drawing/2016/5/11/chartex" xmlns:cx4="http://schemas.microsoft.com/office/drawing/2016/5/10/chartex" xmlns:cx3="http://schemas.microsoft.com/office/drawing/2016/5/9/chartex" xmlns:cx2="http://schemas.microsoft.com/office/drawing/2015/10/21/chartex" xmlns:cx1="http://schemas.microsoft.com/office/drawing/2015/9/8/chartex" xmlns:cx="http://schemas.microsoft.com/office/drawing/2014/chartex" xmlns="" id="{EAD67DE9-C12B-47F5-B422-AFA57491BC32}"/>
                 </a:ext>
               </a:extLst>
             </wp:docPr>
@@ -2988,7 +3414,7 @@
                     <pic:cNvPr id="1026" name="Picture 2">
                       <a:extLst>
                         <a:ext uri="{FF2B5EF4-FFF2-40B4-BE49-F238E27FC236}">
-                          <a16:creationId xmlns:a16="http://schemas.microsoft.com/office/drawing/2014/main" id="{EAD67DE9-C12B-47F5-B422-AFA57491BC32}"/>
+                          <a16:creationId xmlns:a16="http://schemas.microsoft.com/office/drawing/2014/main" xmlns:w16se="http://schemas.microsoft.com/office/word/2015/wordml/symex" xmlns:w16cid="http://schemas.microsoft.com/office/word/2016/wordml/cid" xmlns:w="http://schemas.openxmlformats.org/wordprocessingml/2006/main" xmlns:w10="urn:schemas-microsoft-com:office:word" xmlns:v="urn:schemas-microsoft-com:vml" xmlns:o="urn:schemas-microsoft-com:office:office" xmlns:am3d="http://schemas.microsoft.com/office/drawing/2017/model3d" xmlns:aink="http://schemas.microsoft.com/office/drawing/2016/ink" xmlns:cx8="http://schemas.microsoft.com/office/drawing/2016/5/14/chartex" xmlns:cx7="http://schemas.microsoft.com/office/drawing/2016/5/13/chartex" xmlns:cx6="http://schemas.microsoft.com/office/drawing/2016/5/12/chartex" xmlns:cx5="http://schemas.microsoft.com/office/drawing/2016/5/11/chartex" xmlns:cx4="http://schemas.microsoft.com/office/drawing/2016/5/10/chartex" xmlns:cx3="http://schemas.microsoft.com/office/drawing/2016/5/9/chartex" xmlns:cx2="http://schemas.microsoft.com/office/drawing/2015/10/21/chartex" xmlns:cx1="http://schemas.microsoft.com/office/drawing/2015/9/8/chartex" xmlns:cx="http://schemas.microsoft.com/office/drawing/2014/chartex" xmlns="" id="{EAD67DE9-C12B-47F5-B422-AFA57491BC32}"/>
                         </a:ext>
                       </a:extLst>
                     </pic:cNvPr>
@@ -3045,6 +3471,7 @@
           <w:lang w:val="nl-NL"/>
         </w:rPr>
       </w:pPr>
+      <w:bookmarkStart w:id="5" w:name="_Toc29246253"/>
       <w:r>
         <w:rPr>
           <w:lang w:val="nl-NL"/>
@@ -3067,14 +3494,30 @@
           <w:lang w:val="nl-NL"/>
         </w:rPr>
       </w:pPr>
-      <w:bookmarkStart w:id="6" w:name="_Toc26826341"/>
-      <w:r>
-        <w:rPr>
-          <w:lang w:val="nl-NL"/>
-        </w:rPr>
-        <w:t>Sigfox decoding</w:t>
+      <w:bookmarkStart w:id="6" w:name="_Toc29246254"/>
+      <w:proofErr w:type="spellStart"/>
+      <w:r>
+        <w:rPr>
+          <w:lang w:val="nl-NL"/>
+        </w:rPr>
+        <w:t>Sigfox</w:t>
+      </w:r>
+      <w:proofErr w:type="spellEnd"/>
+      <w:r>
+        <w:rPr>
+          <w:lang w:val="nl-NL"/>
+        </w:rPr>
+        <w:t xml:space="preserve"> </w:t>
+      </w:r>
+      <w:proofErr w:type="spellStart"/>
+      <w:r>
+        <w:rPr>
+          <w:lang w:val="nl-NL"/>
+        </w:rPr>
+        <w:t>decoding</w:t>
       </w:r>
       <w:bookmarkEnd w:id="6"/>
+      <w:proofErr w:type="spellEnd"/>
     </w:p>
     <w:p>
       <w:pPr>
@@ -3086,13 +3529,103 @@
         <w:rPr>
           <w:lang w:val="nl-NL"/>
         </w:rPr>
-        <w:t xml:space="preserve">De data komt binnen via een POST request op de plc en wordt verwerkt via een FB_SocketUDPCreate en FB_SocketReceive. De ontvangen </w:t>
-      </w:r>
-      <w:r>
-        <w:rPr>
-          <w:lang w:val="nl-NL"/>
-        </w:rPr>
-        <w:t>payload wordt gedecodeerd via een JSON decoder die alle data in een struct zet (figuur x).</w:t>
+        <w:t xml:space="preserve">De data komt binnen via een POST </w:t>
+      </w:r>
+      <w:proofErr w:type="spellStart"/>
+      <w:r>
+        <w:rPr>
+          <w:lang w:val="nl-NL"/>
+        </w:rPr>
+        <w:t>request</w:t>
+      </w:r>
+      <w:proofErr w:type="spellEnd"/>
+      <w:r>
+        <w:rPr>
+          <w:lang w:val="nl-NL"/>
+        </w:rPr>
+        <w:t xml:space="preserve"> op de </w:t>
+      </w:r>
+      <w:proofErr w:type="spellStart"/>
+      <w:r>
+        <w:rPr>
+          <w:lang w:val="nl-NL"/>
+        </w:rPr>
+        <w:t>plc</w:t>
+      </w:r>
+      <w:proofErr w:type="spellEnd"/>
+      <w:r>
+        <w:rPr>
+          <w:lang w:val="nl-NL"/>
+        </w:rPr>
+        <w:t xml:space="preserve"> en wordt verwerkt via een </w:t>
+      </w:r>
+      <w:proofErr w:type="spellStart"/>
+      <w:r>
+        <w:rPr>
+          <w:lang w:val="nl-NL"/>
+        </w:rPr>
+        <w:t>FB_SocketUDPCreate</w:t>
+      </w:r>
+      <w:proofErr w:type="spellEnd"/>
+      <w:r>
+        <w:rPr>
+          <w:lang w:val="nl-NL"/>
+        </w:rPr>
+        <w:t xml:space="preserve"> en </w:t>
+      </w:r>
+      <w:proofErr w:type="spellStart"/>
+      <w:r>
+        <w:rPr>
+          <w:lang w:val="nl-NL"/>
+        </w:rPr>
+        <w:t>FB_SocketReceive</w:t>
+      </w:r>
+      <w:proofErr w:type="spellEnd"/>
+      <w:r>
+        <w:rPr>
+          <w:lang w:val="nl-NL"/>
+        </w:rPr>
+        <w:t xml:space="preserve">. De ontvangen </w:t>
+      </w:r>
+      <w:proofErr w:type="spellStart"/>
+      <w:r>
+        <w:rPr>
+          <w:lang w:val="nl-NL"/>
+        </w:rPr>
+        <w:t>payload</w:t>
+      </w:r>
+      <w:proofErr w:type="spellEnd"/>
+      <w:r>
+        <w:rPr>
+          <w:lang w:val="nl-NL"/>
+        </w:rPr>
+        <w:t xml:space="preserve"> wordt gedecodeerd via een JSON decoder die alle </w:t>
+      </w:r>
+      <w:r>
+        <w:rPr>
+          <w:lang w:val="nl-NL"/>
+        </w:rPr>
+        <w:t xml:space="preserve">data in een </w:t>
+      </w:r>
+      <w:proofErr w:type="spellStart"/>
+      <w:r>
+        <w:rPr>
+          <w:lang w:val="nl-NL"/>
+        </w:rPr>
+        <w:t>struct</w:t>
+      </w:r>
+      <w:proofErr w:type="spellEnd"/>
+      <w:r>
+        <w:rPr>
+          <w:lang w:val="nl-NL"/>
+        </w:rPr>
+        <w:t xml:space="preserve"> zet (figuur 3</w:t>
+      </w:r>
+      <w:r>
+        <w:rPr>
+          <w:lang w:val="nl-NL"/>
+        </w:rPr>
+        <w:t>).</w:t>
       </w:r>
     </w:p>
     <w:p>
@@ -3161,14 +3694,24 @@
           <w:lang w:val="nl-NL"/>
         </w:rPr>
       </w:pPr>
+      <w:proofErr w:type="spellStart"/>
       <w:r>
         <w:t>Figuur</w:t>
       </w:r>
+      <w:proofErr w:type="spellEnd"/>
       <w:r>
         <w:t xml:space="preserve"> 3</w:t>
       </w:r>
       <w:r>
-        <w:t>: decoden JSON</w:t>
+        <w:t xml:space="preserve">: </w:t>
+      </w:r>
+      <w:proofErr w:type="spellStart"/>
+      <w:r>
+        <w:t>decoden</w:t>
+      </w:r>
+      <w:proofErr w:type="spellEnd"/>
+      <w:r>
+        <w:t xml:space="preserve"> JSON</w:t>
       </w:r>
     </w:p>
     <w:p>
@@ -3186,7 +3729,7 @@
           <w:lang w:val="nl-NL"/>
         </w:rPr>
       </w:pPr>
-      <w:bookmarkStart w:id="7" w:name="_Toc26826343"/>
+      <w:bookmarkStart w:id="7" w:name="_Toc29246255"/>
       <w:r>
         <w:rPr>
           <w:lang w:val="nl-NL"/>
@@ -3195,142 +3738,104 @@
       </w:r>
       <w:bookmarkEnd w:id="7"/>
     </w:p>
-    <w:bookmarkStart w:id="8" w:name="_GoBack" w:displacedByCustomXml="next"/>
-    <w:bookmarkEnd w:id="8" w:displacedByCustomXml="next"/>
-    <w:bookmarkStart w:id="9" w:name="_Toc26826344" w:displacedByCustomXml="next"/>
-    <w:sdt>
-      <w:sdtPr>
-        <w:rPr>
-          <w:rFonts w:asciiTheme="minorHAnsi" w:eastAsiaTheme="minorHAnsi" w:hAnsiTheme="minorHAnsi" w:cstheme="minorBidi"/>
-          <w:color w:val="auto"/>
-          <w:sz w:val="22"/>
-          <w:szCs w:val="22"/>
-          <w:lang w:val="nl-NL"/>
-        </w:rPr>
-        <w:id w:val="1410579032"/>
-        <w:docPartObj>
-          <w:docPartGallery w:val="Bibliographies"/>
-          <w:docPartUnique/>
-        </w:docPartObj>
-      </w:sdtPr>
-      <w:sdtEndPr>
-        <w:rPr>
-          <w:lang w:val="en-GB"/>
-        </w:rPr>
-      </w:sdtEndPr>
-      <w:sdtContent>
-        <w:p>
-          <w:pPr>
-            <w:pStyle w:val="Kop1"/>
-          </w:pPr>
-          <w:r>
-            <w:rPr>
-              <w:lang w:val="nl-NL"/>
-            </w:rPr>
-            <w:t>Reference list</w:t>
-          </w:r>
-          <w:bookmarkEnd w:id="9"/>
-        </w:p>
-        <w:sdt>
-          <w:sdtPr>
-            <w:id w:val="111145805"/>
-            <w:bibliography/>
-          </w:sdtPr>
-          <w:sdtEndPr/>
-          <w:sdtContent>
-            <w:p>
-              <w:r>
-                <w:fldChar w:fldCharType="begin"/>
-              </w:r>
-              <w:r>
-                <w:instrText>BIBLIOGRAPHY</w:instrText>
-              </w:r>
-              <w:r>
-                <w:fldChar w:fldCharType="separate"/>
-              </w:r>
-              <w:r>
-                <w:rPr>
-                  <w:b/>
-                  <w:bCs/>
-                  <w:noProof/>
-                </w:rPr>
-                <w:t xml:space="preserve">The current file doesn't have any </w:t>
-              </w:r>
-              <w:r>
-                <w:rPr>
-                  <w:b/>
-                  <w:bCs/>
-                  <w:noProof/>
-                </w:rPr>
-                <w:t>references</w:t>
-              </w:r>
-              <w:r>
-                <w:rPr>
-                  <w:b/>
-                  <w:bCs/>
-                  <w:noProof/>
-                </w:rPr>
-                <w:t>.</w:t>
-              </w:r>
-              <w:r>
-                <w:rPr>
-                  <w:b/>
-                  <w:bCs/>
-                </w:rPr>
-                <w:fldChar w:fldCharType="end"/>
-              </w:r>
-            </w:p>
-          </w:sdtContent>
-        </w:sdt>
-      </w:sdtContent>
-    </w:sdt>
     <w:p>
       <w:pPr>
-        <w:pStyle w:val="Kop1"/>
-      </w:pPr>
-      <w:bookmarkStart w:id="10" w:name="_Toc26826345"/>
-      <w:r>
-        <w:t>Attachment</w:t>
-      </w:r>
-      <w:bookmarkEnd w:id="10"/>
-    </w:p>
-    <w:p>
-      <w:pPr>
-        <w:pStyle w:val="Lijstalinea"/>
-        <w:numPr>
-          <w:ilvl w:val="0"/>
-          <w:numId w:val="13"/>
-        </w:numPr>
-        <w:rPr>
-          <w:lang w:val="nl-NL"/>
-        </w:rPr>
-      </w:pPr>
-      <w:r>
-        <w:rPr>
-          <w:lang w:val="nl-NL"/>
-        </w:rPr>
-        <w:t>Informatie die relevant is maar niet binnen de AN past</w:t>
-      </w:r>
-    </w:p>
-    <w:p>
-      <w:pPr>
-        <w:rPr>
-          <w:lang w:val="nl-NL"/>
-        </w:rPr>
-      </w:pPr>
-      <w:r>
-        <w:rPr>
-          <w:lang w:val="nl-NL"/>
-        </w:rPr>
-        <w:t>Afgeprint kan bijlage zich beperken tot een opsomming die te raadplegen is digitaal.</w:t>
-      </w:r>
-    </w:p>
-    <w:p>
-      <w:pPr>
-        <w:rPr>
-          <w:lang w:val="nl-NL"/>
-        </w:rPr>
-      </w:pPr>
+        <w:rPr>
+          <w:lang w:val="nl-NL"/>
+        </w:rPr>
+      </w:pPr>
+      <w:r>
+        <w:rPr>
+          <w:lang w:val="nl-NL"/>
+        </w:rPr>
+        <w:t xml:space="preserve">Voor de ontwikkeling van een serresysteem volgens het principe van </w:t>
+      </w:r>
+      <w:proofErr w:type="spellStart"/>
+      <w:r>
+        <w:rPr>
+          <w:lang w:val="nl-NL"/>
+        </w:rPr>
+        <w:t>industry</w:t>
+      </w:r>
+      <w:proofErr w:type="spellEnd"/>
+      <w:r>
+        <w:rPr>
+          <w:lang w:val="nl-NL"/>
+        </w:rPr>
+        <w:t xml:space="preserve"> 4.0 zijn er veel systemen die met elkaar moeten samenwerken (</w:t>
+      </w:r>
+      <w:proofErr w:type="spellStart"/>
+      <w:r>
+        <w:rPr>
+          <w:lang w:val="nl-NL"/>
+        </w:rPr>
+        <w:t>plc</w:t>
+      </w:r>
+      <w:proofErr w:type="spellEnd"/>
+      <w:r>
+        <w:rPr>
+          <w:lang w:val="nl-NL"/>
+        </w:rPr>
+        <w:t xml:space="preserve">, </w:t>
+      </w:r>
+      <w:proofErr w:type="spellStart"/>
+      <w:r>
+        <w:rPr>
+          <w:lang w:val="nl-NL"/>
+        </w:rPr>
+        <w:t>raspberry</w:t>
+      </w:r>
+      <w:proofErr w:type="spellEnd"/>
+      <w:r>
+        <w:rPr>
+          <w:lang w:val="nl-NL"/>
+        </w:rPr>
+        <w:t xml:space="preserve"> pi, </w:t>
+      </w:r>
+      <w:proofErr w:type="spellStart"/>
+      <w:r>
+        <w:rPr>
+          <w:lang w:val="nl-NL"/>
+        </w:rPr>
+        <w:t>nodeJS</w:t>
+      </w:r>
+      <w:proofErr w:type="spellEnd"/>
+      <w:r>
+        <w:rPr>
+          <w:lang w:val="nl-NL"/>
+        </w:rPr>
+        <w:t xml:space="preserve">…). Na dit project is het duidelijk dat er te weinig aandacht is besteed aan de </w:t>
+      </w:r>
+      <w:proofErr w:type="spellStart"/>
+      <w:r>
+        <w:rPr>
+          <w:lang w:val="nl-NL"/>
+        </w:rPr>
+        <w:t>interconnectie</w:t>
+      </w:r>
+      <w:proofErr w:type="spellEnd"/>
+      <w:r>
+        <w:rPr>
+          <w:lang w:val="nl-NL"/>
+        </w:rPr>
+        <w:t xml:space="preserve">. Er werd ook teveel stilgestaan bij problemen </w:t>
+      </w:r>
+      <w:proofErr w:type="spellStart"/>
+      <w:r>
+        <w:rPr>
+          <w:lang w:val="nl-NL"/>
+        </w:rPr>
+        <w:t>ipv</w:t>
+      </w:r>
+      <w:proofErr w:type="spellEnd"/>
+      <w:r>
+        <w:rPr>
+          <w:lang w:val="nl-NL"/>
+        </w:rPr>
+        <w:t xml:space="preserve"> verder te werken. Dit is zeker een verbeterpunt voor volgende projecten.</w:t>
+      </w:r>
+      <w:bookmarkStart w:id="8" w:name="_GoBack"/>
+      <w:bookmarkEnd w:id="8"/>
     </w:p>
     <w:sectPr>
       <w:pgSz w:w="11906" w:h="16838"/>
@@ -3343,7 +3848,7 @@
 </file>
 
 <file path=word/numbering.xml><?xml version="1.0" encoding="utf-8"?>
-<w:numbering xmlns:wpc="http://schemas.microsoft.com/office/word/2010/wordprocessingCanvas" xmlns:cx="http://schemas.microsoft.com/office/drawing/2014/chartex" xmlns:cx1="http://schemas.microsoft.com/office/drawing/2015/9/8/chartex" xmlns:cx2="http://schemas.microsoft.com/office/drawing/2015/10/21/chartex" xmlns:cx3="http://schemas.microsoft.com/office/drawing/2016/5/9/chartex" xmlns:cx4="http://schemas.microsoft.com/office/drawing/2016/5/10/chartex" xmlns:cx5="http://schemas.microsoft.com/office/drawing/2016/5/11/chartex" xmlns:cx6="http://schemas.microsoft.com/office/drawing/2016/5/12/chartex" xmlns:cx7="http://schemas.microsoft.com/office/drawing/2016/5/13/chartex" xmlns:cx8="http://schemas.microsoft.com/office/drawing/2016/5/14/chartex" xmlns:mc="http://schemas.openxmlformats.org/markup-compatibility/2006" xmlns:aink="http://schemas.microsoft.com/office/drawing/2016/ink" xmlns:am3d="http://schemas.microsoft.com/office/drawing/2017/model3d" xmlns:o="urn:schemas-microsoft-com:office:office" xmlns:r="http://schemas.openxmlformats.org/officeDocument/2006/relationships" xmlns:m="http://schemas.openxmlformats.org/officeDocument/2006/math" xmlns:v="urn:schemas-microsoft-com:vml" xmlns:wp14="http://schemas.microsoft.com/office/word/2010/wordprocessingDrawing" xmlns:wp="http://schemas.openxmlformats.org/drawingml/2006/wordprocessingDrawing" xmlns:w10="urn:schemas-microsoft-com:office:word" xmlns:w="http://schemas.openxmlformats.org/wordprocessingml/2006/main" xmlns:w14="http://schemas.microsoft.com/office/word/2010/wordml" xmlns:w15="http://schemas.microsoft.com/office/word/2012/wordml" xmlns:w16cid="http://schemas.microsoft.com/office/word/2016/wordml/cid" xmlns:w16se="http://schemas.microsoft.com/office/word/2015/wordml/symex" xmlns:wpg="http://schemas.microsoft.com/office/word/2010/wordprocessingGroup" xmlns:wpi="http://schemas.microsoft.com/office/word/2010/wordprocessingInk" xmlns:wne="http://schemas.microsoft.com/office/word/2006/wordml" xmlns:wps="http://schemas.microsoft.com/office/word/2010/wordprocessingShape" mc:Ignorable="w14 w15 w16se w16cid wp14">
+<w:numbering xmlns:wpc="http://schemas.microsoft.com/office/word/2010/wordprocessingCanvas" xmlns:mc="http://schemas.openxmlformats.org/markup-compatibility/2006" xmlns:o="urn:schemas-microsoft-com:office:office" xmlns:r="http://schemas.openxmlformats.org/officeDocument/2006/relationships" xmlns:m="http://schemas.openxmlformats.org/officeDocument/2006/math" xmlns:v="urn:schemas-microsoft-com:vml" xmlns:wp14="http://schemas.microsoft.com/office/word/2010/wordprocessingDrawing" xmlns:wp="http://schemas.openxmlformats.org/drawingml/2006/wordprocessingDrawing" xmlns:w10="urn:schemas-microsoft-com:office:word" xmlns:w="http://schemas.openxmlformats.org/wordprocessingml/2006/main" xmlns:w14="http://schemas.microsoft.com/office/word/2010/wordml" xmlns:w15="http://schemas.microsoft.com/office/word/2012/wordml" xmlns:wpg="http://schemas.microsoft.com/office/word/2010/wordprocessingGroup" xmlns:wpi="http://schemas.microsoft.com/office/word/2010/wordprocessingInk" xmlns:wne="http://schemas.microsoft.com/office/word/2006/wordml" xmlns:wps="http://schemas.microsoft.com/office/word/2010/wordprocessingShape" mc:Ignorable="w14 w15 wp14">
   <w:abstractNum w:abstractNumId="0" w15:restartNumberingAfterBreak="0">
     <w:nsid w:val="04067CD5"/>
     <w:multiLevelType w:val="hybridMultilevel"/>
@@ -4980,7 +5485,7 @@
 </file>
 
 <file path=word/styles.xml><?xml version="1.0" encoding="utf-8"?>
-<w:styles xmlns:mc="http://schemas.openxmlformats.org/markup-compatibility/2006" xmlns:r="http://schemas.openxmlformats.org/officeDocument/2006/relationships" xmlns:w="http://schemas.openxmlformats.org/wordprocessingml/2006/main" xmlns:w14="http://schemas.microsoft.com/office/word/2010/wordml" xmlns:w15="http://schemas.microsoft.com/office/word/2012/wordml" xmlns:w16cid="http://schemas.microsoft.com/office/word/2016/wordml/cid" xmlns:w16se="http://schemas.microsoft.com/office/word/2015/wordml/symex" mc:Ignorable="w14 w15 w16se w16cid">
+<w:styles xmlns:mc="http://schemas.openxmlformats.org/markup-compatibility/2006" xmlns:r="http://schemas.openxmlformats.org/officeDocument/2006/relationships" xmlns:w="http://schemas.openxmlformats.org/wordprocessingml/2006/main" xmlns:w14="http://schemas.microsoft.com/office/word/2010/wordml" xmlns:w15="http://schemas.microsoft.com/office/word/2012/wordml" mc:Ignorable="w14 w15">
   <w:docDefaults>
     <w:rPrDefault>
       <w:rPr>
@@ -4996,7 +5501,7 @@
       </w:pPr>
     </w:pPrDefault>
   </w:docDefaults>
-  <w:latentStyles w:defLockedState="0" w:defUIPriority="99" w:defSemiHidden="0" w:defUnhideWhenUsed="0" w:defQFormat="0" w:count="376">
+  <w:latentStyles w:defLockedState="0" w:defUIPriority="99" w:defSemiHidden="0" w:defUnhideWhenUsed="0" w:defQFormat="0" w:count="371">
     <w:lsdException w:name="Normal" w:uiPriority="0" w:qFormat="1"/>
     <w:lsdException w:name="heading 1" w:uiPriority="9" w:qFormat="1"/>
     <w:lsdException w:name="heading 2" w:semiHidden="1" w:uiPriority="9" w:unhideWhenUsed="1" w:qFormat="1"/>
@@ -5368,11 +5873,6 @@
     <w:lsdException w:name="List Table 5 Dark Accent 6" w:uiPriority="50"/>
     <w:lsdException w:name="List Table 6 Colorful Accent 6" w:uiPriority="51"/>
     <w:lsdException w:name="List Table 7 Colorful Accent 6" w:uiPriority="52"/>
-    <w:lsdException w:name="Mention" w:semiHidden="1" w:unhideWhenUsed="1"/>
-    <w:lsdException w:name="Smart Hyperlink" w:semiHidden="1" w:unhideWhenUsed="1"/>
-    <w:lsdException w:name="Hashtag" w:semiHidden="1" w:unhideWhenUsed="1"/>
-    <w:lsdException w:name="Unresolved Mention" w:semiHidden="1" w:unhideWhenUsed="1"/>
-    <w:lsdException w:name="Smart Link" w:semiHidden="1" w:unhideWhenUsed="1"/>
   </w:latentStyles>
   <w:style w:type="paragraph" w:default="1" w:styleId="Standaard">
     <w:name w:val="Normal"/>
@@ -5425,6 +5925,7 @@
   <w:style w:type="character" w:default="1" w:styleId="Standaardalinea-lettertype">
     <w:name w:val="Default Paragraph Font"/>
     <w:uiPriority w:val="1"/>
+    <w:semiHidden/>
     <w:unhideWhenUsed/>
   </w:style>
   <w:style w:type="table" w:default="1" w:styleId="Standaardtabel">
@@ -5700,7 +6201,7 @@
 </file>
 
 <file path=word/glossary/document.xml><?xml version="1.0" encoding="utf-8"?>
-<w:glossaryDocument xmlns:wpc="http://schemas.microsoft.com/office/word/2010/wordprocessingCanvas" xmlns:cx="http://schemas.microsoft.com/office/drawing/2014/chartex" xmlns:cx1="http://schemas.microsoft.com/office/drawing/2015/9/8/chartex" xmlns:cx2="http://schemas.microsoft.com/office/drawing/2015/10/21/chartex" xmlns:cx3="http://schemas.microsoft.com/office/drawing/2016/5/9/chartex" xmlns:cx4="http://schemas.microsoft.com/office/drawing/2016/5/10/chartex" xmlns:cx5="http://schemas.microsoft.com/office/drawing/2016/5/11/chartex" xmlns:cx6="http://schemas.microsoft.com/office/drawing/2016/5/12/chartex" xmlns:cx7="http://schemas.microsoft.com/office/drawing/2016/5/13/chartex" xmlns:cx8="http://schemas.microsoft.com/office/drawing/2016/5/14/chartex" xmlns:mc="http://schemas.openxmlformats.org/markup-compatibility/2006" xmlns:aink="http://schemas.microsoft.com/office/drawing/2016/ink" xmlns:am3d="http://schemas.microsoft.com/office/drawing/2017/model3d" xmlns:o="urn:schemas-microsoft-com:office:office" xmlns:r="http://schemas.openxmlformats.org/officeDocument/2006/relationships" xmlns:m="http://schemas.openxmlformats.org/officeDocument/2006/math" xmlns:v="urn:schemas-microsoft-com:vml" xmlns:wp14="http://schemas.microsoft.com/office/word/2010/wordprocessingDrawing" xmlns:wp="http://schemas.openxmlformats.org/drawingml/2006/wordprocessingDrawing" xmlns:w10="urn:schemas-microsoft-com:office:word" xmlns:w="http://schemas.openxmlformats.org/wordprocessingml/2006/main" xmlns:w14="http://schemas.microsoft.com/office/word/2010/wordml" xmlns:w15="http://schemas.microsoft.com/office/word/2012/wordml" xmlns:w16cid="http://schemas.microsoft.com/office/word/2016/wordml/cid" xmlns:w16se="http://schemas.microsoft.com/office/word/2015/wordml/symex" xmlns:wpg="http://schemas.microsoft.com/office/word/2010/wordprocessingGroup" xmlns:wpi="http://schemas.microsoft.com/office/word/2010/wordprocessingInk" xmlns:wne="http://schemas.microsoft.com/office/word/2006/wordml" xmlns:wps="http://schemas.microsoft.com/office/word/2010/wordprocessingShape" mc:Ignorable="w14 w15 w16se w16cid wp14">
+<w:glossaryDocument xmlns:wpc="http://schemas.microsoft.com/office/word/2010/wordprocessingCanvas" xmlns:mc="http://schemas.openxmlformats.org/markup-compatibility/2006" xmlns:o="urn:schemas-microsoft-com:office:office" xmlns:r="http://schemas.openxmlformats.org/officeDocument/2006/relationships" xmlns:m="http://schemas.openxmlformats.org/officeDocument/2006/math" xmlns:v="urn:schemas-microsoft-com:vml" xmlns:wp14="http://schemas.microsoft.com/office/word/2010/wordprocessingDrawing" xmlns:wp="http://schemas.openxmlformats.org/drawingml/2006/wordprocessingDrawing" xmlns:w10="urn:schemas-microsoft-com:office:word" xmlns:w="http://schemas.openxmlformats.org/wordprocessingml/2006/main" xmlns:w14="http://schemas.microsoft.com/office/word/2010/wordml" xmlns:w15="http://schemas.microsoft.com/office/word/2012/wordml" xmlns:wpg="http://schemas.microsoft.com/office/word/2010/wordprocessingGroup" xmlns:wpi="http://schemas.microsoft.com/office/word/2010/wordprocessingInk" xmlns:wne="http://schemas.microsoft.com/office/word/2006/wordml" xmlns:wps="http://schemas.microsoft.com/office/word/2010/wordprocessingShape" mc:Ignorable="w14 w15 wp14">
   <w:docParts>
     <w:docPart>
       <w:docPartPr>
@@ -5736,7 +6237,7 @@
 </file>
 
 <file path=word/glossary/fontTable.xml><?xml version="1.0" encoding="utf-8"?>
-<w:fonts xmlns:mc="http://schemas.openxmlformats.org/markup-compatibility/2006" xmlns:r="http://schemas.openxmlformats.org/officeDocument/2006/relationships" xmlns:w="http://schemas.openxmlformats.org/wordprocessingml/2006/main" xmlns:w14="http://schemas.microsoft.com/office/word/2010/wordml" xmlns:w15="http://schemas.microsoft.com/office/word/2012/wordml" xmlns:w16cid="http://schemas.microsoft.com/office/word/2016/wordml/cid" xmlns:w16se="http://schemas.microsoft.com/office/word/2015/wordml/symex" mc:Ignorable="w14 w15 w16se w16cid">
+<w:fonts xmlns:mc="http://schemas.openxmlformats.org/markup-compatibility/2006" xmlns:r="http://schemas.openxmlformats.org/officeDocument/2006/relationships" xmlns:w="http://schemas.openxmlformats.org/wordprocessingml/2006/main" xmlns:w14="http://schemas.microsoft.com/office/word/2010/wordml" xmlns:w15="http://schemas.microsoft.com/office/word/2012/wordml" mc:Ignorable="w14 w15">
   <w:font w:name="Symbol">
     <w:panose1 w:val="05050102010706020507"/>
     <w:charset w:val="02"/>
@@ -5770,14 +6271,14 @@
     <w:charset w:val="00"/>
     <w:family w:val="swiss"/>
     <w:pitch w:val="variable"/>
-    <w:sig w:usb0="E0002AFF" w:usb1="C000247B" w:usb2="00000009" w:usb3="00000000" w:csb0="000001FF" w:csb1="00000000"/>
+    <w:sig w:usb0="E4002EFF" w:usb1="C000247B" w:usb2="00000009" w:usb3="00000000" w:csb0="000001FF" w:csb1="00000000"/>
   </w:font>
   <w:font w:name="Calibri Light">
     <w:panose1 w:val="020F0302020204030204"/>
     <w:charset w:val="00"/>
     <w:family w:val="swiss"/>
     <w:pitch w:val="variable"/>
-    <w:sig w:usb0="E0002AFF" w:usb1="C000247B" w:usb2="00000009" w:usb3="00000000" w:csb0="000001FF" w:csb1="00000000"/>
+    <w:sig w:usb0="E4002EFF" w:usb1="C000247B" w:usb2="00000009" w:usb3="00000000" w:csb0="000001FF" w:csb1="00000000"/>
   </w:font>
   <w:font w:name="Arial">
     <w:panose1 w:val="020B0604020202020204"/>
@@ -5790,7 +6291,7 @@
 </file>
 
 <file path=word/glossary/settings.xml><?xml version="1.0" encoding="utf-8"?>
-<w:settings xmlns:mc="http://schemas.openxmlformats.org/markup-compatibility/2006" xmlns:o="urn:schemas-microsoft-com:office:office" xmlns:r="http://schemas.openxmlformats.org/officeDocument/2006/relationships" xmlns:m="http://schemas.openxmlformats.org/officeDocument/2006/math" xmlns:v="urn:schemas-microsoft-com:vml" xmlns:w10="urn:schemas-microsoft-com:office:word" xmlns:w="http://schemas.openxmlformats.org/wordprocessingml/2006/main" xmlns:w14="http://schemas.microsoft.com/office/word/2010/wordml" xmlns:w15="http://schemas.microsoft.com/office/word/2012/wordml" xmlns:w16cid="http://schemas.microsoft.com/office/word/2016/wordml/cid" xmlns:w16se="http://schemas.microsoft.com/office/word/2015/wordml/symex" xmlns:sl="http://schemas.openxmlformats.org/schemaLibrary/2006/main" mc:Ignorable="w14 w15 w16se w16cid">
+<w:settings xmlns:mc="http://schemas.openxmlformats.org/markup-compatibility/2006" xmlns:o="urn:schemas-microsoft-com:office:office" xmlns:r="http://schemas.openxmlformats.org/officeDocument/2006/relationships" xmlns:m="http://schemas.openxmlformats.org/officeDocument/2006/math" xmlns:v="urn:schemas-microsoft-com:vml" xmlns:w10="urn:schemas-microsoft-com:office:word" xmlns:w="http://schemas.openxmlformats.org/wordprocessingml/2006/main" xmlns:w14="http://schemas.microsoft.com/office/word/2010/wordml" xmlns:w15="http://schemas.microsoft.com/office/word/2012/wordml" xmlns:sl="http://schemas.openxmlformats.org/schemaLibrary/2006/main" mc:Ignorable="w14 w15">
   <w:view w:val="normal"/>
   <w:defaultTabStop w:val="720"/>
   <w:hyphenationZone w:val="425"/>
@@ -5802,7 +6303,6 @@
     <w:compatSetting w:name="enableOpenTypeFeatures" w:uri="http://schemas.microsoft.com/office/word" w:val="1"/>
     <w:compatSetting w:name="doNotFlipMirrorIndents" w:uri="http://schemas.microsoft.com/office/word" w:val="1"/>
     <w:compatSetting w:name="differentiateMultirowTableHeaders" w:uri="http://schemas.microsoft.com/office/word" w:val="1"/>
-    <w:compatSetting w:name="useWord2013TrackBottomHyphenation" w:uri="http://schemas.microsoft.com/office/word" w:val="1"/>
   </w:compat>
   <w:rsids>
     <w:rsidRoot w:val="007C36B9"/>
@@ -5810,6 +6310,7 @@
     <w:rsid w:val="000D0DB4"/>
     <w:rsid w:val="00284ECD"/>
     <w:rsid w:val="00401964"/>
+    <w:rsid w:val="0042667F"/>
     <w:rsid w:val="005B33CD"/>
     <w:rsid w:val="006579C7"/>
     <w:rsid w:val="006E606B"/>
@@ -5845,7 +6346,7 @@
 </file>
 
 <file path=word/glossary/styles.xml><?xml version="1.0" encoding="utf-8"?>
-<w:styles xmlns:mc="http://schemas.openxmlformats.org/markup-compatibility/2006" xmlns:r="http://schemas.openxmlformats.org/officeDocument/2006/relationships" xmlns:w="http://schemas.openxmlformats.org/wordprocessingml/2006/main" xmlns:w14="http://schemas.microsoft.com/office/word/2010/wordml" xmlns:w15="http://schemas.microsoft.com/office/word/2012/wordml" xmlns:w16cid="http://schemas.microsoft.com/office/word/2016/wordml/cid" xmlns:w16se="http://schemas.microsoft.com/office/word/2015/wordml/symex" mc:Ignorable="w14 w15 w16se w16cid">
+<w:styles xmlns:mc="http://schemas.openxmlformats.org/markup-compatibility/2006" xmlns:r="http://schemas.openxmlformats.org/officeDocument/2006/relationships" xmlns:w="http://schemas.openxmlformats.org/wordprocessingml/2006/main" xmlns:w14="http://schemas.microsoft.com/office/word/2010/wordml" xmlns:w15="http://schemas.microsoft.com/office/word/2012/wordml" mc:Ignorable="w14 w15">
   <w:docDefaults>
     <w:rPrDefault>
       <w:rPr>
@@ -5861,7 +6362,7 @@
       </w:pPr>
     </w:pPrDefault>
   </w:docDefaults>
-  <w:latentStyles w:defLockedState="0" w:defUIPriority="99" w:defSemiHidden="0" w:defUnhideWhenUsed="0" w:defQFormat="0" w:count="376">
+  <w:latentStyles w:defLockedState="0" w:defUIPriority="99" w:defSemiHidden="0" w:defUnhideWhenUsed="0" w:defQFormat="0" w:count="371">
     <w:lsdException w:name="Normal" w:uiPriority="0" w:qFormat="1"/>
     <w:lsdException w:name="heading 1" w:uiPriority="9" w:qFormat="1"/>
     <w:lsdException w:name="heading 2" w:semiHidden="1" w:uiPriority="9" w:unhideWhenUsed="1" w:qFormat="1"/>
@@ -6233,11 +6734,6 @@
     <w:lsdException w:name="List Table 5 Dark Accent 6" w:uiPriority="50"/>
     <w:lsdException w:name="List Table 6 Colorful Accent 6" w:uiPriority="51"/>
     <w:lsdException w:name="List Table 7 Colorful Accent 6" w:uiPriority="52"/>
-    <w:lsdException w:name="Mention" w:semiHidden="1" w:unhideWhenUsed="1"/>
-    <w:lsdException w:name="Smart Hyperlink" w:semiHidden="1" w:unhideWhenUsed="1"/>
-    <w:lsdException w:name="Hashtag" w:semiHidden="1" w:unhideWhenUsed="1"/>
-    <w:lsdException w:name="Unresolved Mention" w:semiHidden="1" w:unhideWhenUsed="1"/>
-    <w:lsdException w:name="Smart Link" w:semiHidden="1" w:unhideWhenUsed="1"/>
   </w:latentStyles>
   <w:style w:type="paragraph" w:default="1" w:styleId="Standaard">
     <w:name w:val="Normal"/>
@@ -6364,7 +6860,7 @@
 </file>
 
 <file path=word/glossary/webSettings.xml><?xml version="1.0" encoding="utf-8"?>
-<w:webSettings xmlns:mc="http://schemas.openxmlformats.org/markup-compatibility/2006" xmlns:r="http://schemas.openxmlformats.org/officeDocument/2006/relationships" xmlns:w="http://schemas.openxmlformats.org/wordprocessingml/2006/main" xmlns:w14="http://schemas.microsoft.com/office/word/2010/wordml" xmlns:w15="http://schemas.microsoft.com/office/word/2012/wordml" xmlns:w16cid="http://schemas.microsoft.com/office/word/2016/wordml/cid" xmlns:w16se="http://schemas.microsoft.com/office/word/2015/wordml/symex" mc:Ignorable="w14 w15 w16se w16cid">
+<w:webSettings xmlns:mc="http://schemas.openxmlformats.org/markup-compatibility/2006" xmlns:r="http://schemas.openxmlformats.org/officeDocument/2006/relationships" xmlns:w="http://schemas.openxmlformats.org/wordprocessingml/2006/main" xmlns:w14="http://schemas.microsoft.com/office/word/2010/wordml" xmlns:w15="http://schemas.microsoft.com/office/word/2012/wordml" mc:Ignorable="w14 w15">
   <w:optimizeForBrowser/>
   <w:allowPNG/>
 </w:webSettings>
@@ -6875,18 +7371,18 @@
 </file>
 
 <file path=customXml/item2.xml><?xml version="1.0" encoding="utf-8"?>
+<p:properties xmlns:p="http://schemas.microsoft.com/office/2006/metadata/properties" xmlns:xsi="http://www.w3.org/2001/XMLSchema-instance" xmlns:pc="http://schemas.microsoft.com/office/infopath/2007/PartnerControls">
+  <documentManagement/>
+</p:properties>
+</file>
+
+<file path=customXml/item3.xml><?xml version="1.0" encoding="utf-8"?>
 <?mso-contentType ?>
 <FormTemplates xmlns="http://schemas.microsoft.com/sharepoint/v3/contenttype/forms">
   <Display>DocumentLibraryForm</Display>
   <Edit>DocumentLibraryForm</Edit>
   <New>DocumentLibraryForm</New>
 </FormTemplates>
-</file>
-
-<file path=customXml/item3.xml><?xml version="1.0" encoding="utf-8"?>
-<p:properties xmlns:p="http://schemas.microsoft.com/office/2006/metadata/properties" xmlns:xsi="http://www.w3.org/2001/XMLSchema-instance" xmlns:pc="http://schemas.microsoft.com/office/infopath/2007/PartnerControls">
-  <documentManagement/>
-</p:properties>
 </file>
 
 <file path=customXml/item4.xml><?xml version="1.0" encoding="utf-8"?>
@@ -6913,14 +7409,6 @@
 </file>
 
 <file path=customXml/itemProps2.xml><?xml version="1.0" encoding="utf-8"?>
-<ds:datastoreItem xmlns:ds="http://schemas.openxmlformats.org/officeDocument/2006/customXml" ds:itemID="{E1EC0E11-623D-4F2D-A9D9-1C505B1ACB2D}">
-  <ds:schemaRefs>
-    <ds:schemaRef ds:uri="http://schemas.microsoft.com/sharepoint/v3/contenttype/forms"/>
-  </ds:schemaRefs>
-</ds:datastoreItem>
-</file>
-
-<file path=customXml/itemProps3.xml><?xml version="1.0" encoding="utf-8"?>
 <ds:datastoreItem xmlns:ds="http://schemas.openxmlformats.org/officeDocument/2006/customXml" ds:itemID="{2D15FE48-98FE-4CC8-858D-27B8488C0689}">
   <ds:schemaRefs>
     <ds:schemaRef ds:uri="http://schemas.microsoft.com/office/2006/metadata/properties"/>
@@ -6929,8 +7417,16 @@
 </ds:datastoreItem>
 </file>
 
+<file path=customXml/itemProps3.xml><?xml version="1.0" encoding="utf-8"?>
+<ds:datastoreItem xmlns:ds="http://schemas.openxmlformats.org/officeDocument/2006/customXml" ds:itemID="{E1EC0E11-623D-4F2D-A9D9-1C505B1ACB2D}">
+  <ds:schemaRefs>
+    <ds:schemaRef ds:uri="http://schemas.microsoft.com/sharepoint/v3/contenttype/forms"/>
+  </ds:schemaRefs>
+</ds:datastoreItem>
+</file>
+
 <file path=customXml/itemProps4.xml><?xml version="1.0" encoding="utf-8"?>
-<ds:datastoreItem xmlns:ds="http://schemas.openxmlformats.org/officeDocument/2006/customXml" ds:itemID="{BC3934FD-179E-4077-B701-52AE483865C7}">
+<ds:datastoreItem xmlns:ds="http://schemas.openxmlformats.org/officeDocument/2006/customXml" ds:itemID="{7A016146-DC66-4CF5-89EF-3B3B412F708F}">
   <ds:schemaRefs>
     <ds:schemaRef ds:uri="http://schemas.openxmlformats.org/officeDocument/2006/bibliography"/>
   </ds:schemaRefs>

</xml_diff>